<commit_message>
update single player mode detail
</commit_message>
<xml_diff>
--- a/Code Explaination(working).docx
+++ b/Code Explaination(working).docx
@@ -210,6 +210,7 @@
         </w:rPr>
         <w:t xml:space="preserve">Chen </w:t>
       </w:r>
+      <w:proofErr w:type="gramStart"/>
       <w:r>
         <w:rPr>
           <w:rFonts w:ascii="Arial" w:hAnsi="Arial" w:cs="Arial"/>
@@ -222,6 +223,7 @@
         </w:rPr>
         <w:t>ao</w:t>
       </w:r>
+      <w:proofErr w:type="gramEnd"/>
       <w:r>
         <w:rPr>
           <w:rFonts w:ascii="Arial" w:hAnsi="Arial" w:cs="Arial"/>
@@ -422,7 +424,30 @@
           <w:rFonts w:ascii="Arial" w:hAnsi="Arial" w:cs="Arial"/>
         </w:rPr>
         <w:tab/>
-        <w:t xml:space="preserve">Project was built based on Microsoft XNA 4.0 using Microsoft Visual Studio 2013. Install </w:t>
+      </w:r>
+      <w:r>
+        <w:rPr>
+          <w:rFonts w:ascii="Arial" w:hAnsi="Arial" w:cs="Arial"/>
+        </w:rPr>
+        <w:t>Project was built</w:t>
+      </w:r>
+      <w:r>
+        <w:rPr>
+          <w:rFonts w:ascii="Arial" w:hAnsi="Arial" w:cs="Arial"/>
+        </w:rPr>
+        <w:t xml:space="preserve"> on Microsoft XNA 4.0 </w:t>
+      </w:r>
+      <w:r>
+        <w:rPr>
+          <w:rFonts w:ascii="Arial" w:hAnsi="Arial" w:cs="Arial"/>
+        </w:rPr>
+        <w:t xml:space="preserve">framework and </w:t>
+      </w:r>
+      <w:r>
+        <w:rPr>
+          <w:rFonts w:ascii="Arial" w:hAnsi="Arial" w:cs="Arial"/>
+        </w:rPr>
+        <w:t xml:space="preserve">Microsoft Visual Studio 2013. Install </w:t>
       </w:r>
       <w:r>
         <w:rPr>
@@ -441,6 +466,20 @@
           <w:rFonts w:ascii="Arial" w:hAnsi="Arial" w:cs="Arial"/>
         </w:rPr>
         <w:t>, installation may fail, but then program should work.</w:t>
+      </w:r>
+    </w:p>
+    <w:p>
+      <w:pPr>
+        <w:rPr>
+          <w:rFonts w:ascii="Arial" w:hAnsi="Arial" w:cs="Arial"/>
+        </w:rPr>
+      </w:pPr>
+      <w:r>
+        <w:rPr>
+          <w:rFonts w:ascii="Arial" w:hAnsi="Arial" w:cs="Arial"/>
+        </w:rPr>
+        <w:tab/>
+        <w:t>OS: Windows 7 SP1</w:t>
       </w:r>
     </w:p>
     <w:p>
@@ -478,7 +517,95 @@
           <w:rFonts w:ascii="Arial" w:hAnsi="Arial" w:cs="Arial"/>
         </w:rPr>
         <w:tab/>
-        <w:t xml:space="preserve">The entire game framework is borrowed from one of my previous game. It handles player input (InputManager class), how game screens transit (ScreenManager), animation effect (FadeAnimation) and so on. All master project related codes are in two class: DataCollector (single player mode) and GamePlayScreen (multiplayer mode). </w:t>
+        <w:t>The entire game framework wa</w:t>
+      </w:r>
+      <w:r>
+        <w:rPr>
+          <w:rFonts w:ascii="Arial" w:hAnsi="Arial" w:cs="Arial"/>
+        </w:rPr>
+        <w:t>s borrowed from one of my previous game. It handles player input (</w:t>
+      </w:r>
+      <w:proofErr w:type="spellStart"/>
+      <w:r>
+        <w:rPr>
+          <w:rFonts w:ascii="Arial" w:hAnsi="Arial" w:cs="Arial"/>
+        </w:rPr>
+        <w:t>InputManager</w:t>
+      </w:r>
+      <w:proofErr w:type="spellEnd"/>
+      <w:r>
+        <w:rPr>
+          <w:rFonts w:ascii="Arial" w:hAnsi="Arial" w:cs="Arial"/>
+        </w:rPr>
+        <w:t xml:space="preserve"> class), how game screens transit (</w:t>
+      </w:r>
+      <w:proofErr w:type="spellStart"/>
+      <w:r>
+        <w:rPr>
+          <w:rFonts w:ascii="Arial" w:hAnsi="Arial" w:cs="Arial"/>
+        </w:rPr>
+        <w:t>ScreenManager</w:t>
+      </w:r>
+      <w:proofErr w:type="spellEnd"/>
+      <w:r>
+        <w:rPr>
+          <w:rFonts w:ascii="Arial" w:hAnsi="Arial" w:cs="Arial"/>
+        </w:rPr>
+        <w:t>), animation effect (</w:t>
+      </w:r>
+      <w:proofErr w:type="spellStart"/>
+      <w:r>
+        <w:rPr>
+          <w:rFonts w:ascii="Arial" w:hAnsi="Arial" w:cs="Arial"/>
+        </w:rPr>
+        <w:t>FadeAnimation</w:t>
+      </w:r>
+      <w:proofErr w:type="spellEnd"/>
+      <w:r>
+        <w:rPr>
+          <w:rFonts w:ascii="Arial" w:hAnsi="Arial" w:cs="Arial"/>
+        </w:rPr>
+        <w:t xml:space="preserve">) and so on. </w:t>
+      </w:r>
+      <w:r>
+        <w:rPr>
+          <w:rFonts w:ascii="Arial" w:hAnsi="Arial" w:cs="Arial"/>
+        </w:rPr>
+        <w:t>All master project related code</w:t>
+      </w:r>
+      <w:r>
+        <w:rPr>
+          <w:rFonts w:ascii="Arial" w:hAnsi="Arial" w:cs="Arial"/>
+        </w:rPr>
+        <w:t xml:space="preserve"> are in two class: </w:t>
+      </w:r>
+      <w:proofErr w:type="spellStart"/>
+      <w:r>
+        <w:rPr>
+          <w:rFonts w:ascii="Arial" w:hAnsi="Arial" w:cs="Arial"/>
+        </w:rPr>
+        <w:t>DataCollector</w:t>
+      </w:r>
+      <w:proofErr w:type="spellEnd"/>
+      <w:r>
+        <w:rPr>
+          <w:rFonts w:ascii="Arial" w:hAnsi="Arial" w:cs="Arial"/>
+        </w:rPr>
+        <w:t xml:space="preserve"> (single player mode) and </w:t>
+      </w:r>
+      <w:proofErr w:type="spellStart"/>
+      <w:r>
+        <w:rPr>
+          <w:rFonts w:ascii="Arial" w:hAnsi="Arial" w:cs="Arial"/>
+        </w:rPr>
+        <w:t>GamePlayScreen</w:t>
+      </w:r>
+      <w:proofErr w:type="spellEnd"/>
+      <w:r>
+        <w:rPr>
+          <w:rFonts w:ascii="Arial" w:hAnsi="Arial" w:cs="Arial"/>
+        </w:rPr>
+        <w:t xml:space="preserve"> (multiplayer mode). </w:t>
       </w:r>
     </w:p>
     <w:p>
@@ -496,13 +623,23 @@
           <w:szCs w:val="32"/>
         </w:rPr>
       </w:pPr>
+      <w:proofErr w:type="spellStart"/>
       <w:r>
         <w:rPr>
           <w:rFonts w:ascii="Arial" w:hAnsi="Arial" w:cs="Arial"/>
           <w:sz w:val="32"/>
           <w:szCs w:val="32"/>
         </w:rPr>
-        <w:t>DataCollector Class</w:t>
+        <w:t>DataCollector</w:t>
+      </w:r>
+      <w:proofErr w:type="spellEnd"/>
+      <w:r>
+        <w:rPr>
+          <w:rFonts w:ascii="Arial" w:hAnsi="Arial" w:cs="Arial"/>
+          <w:sz w:val="32"/>
+          <w:szCs w:val="32"/>
+        </w:rPr>
+        <w:t xml:space="preserve"> Class</w:t>
       </w:r>
     </w:p>
     <w:p>
@@ -575,6 +712,50 @@
         </w:rPr>
         <w:tab/>
       </w:r>
+      <w:r>
+        <w:rPr>
+          <w:rFonts w:ascii="Arial" w:hAnsi="Arial" w:cs="Arial"/>
+        </w:rPr>
+        <w:t xml:space="preserve">XNA has two major methods to control the game, </w:t>
+      </w:r>
+      <w:proofErr w:type="gramStart"/>
+      <w:r>
+        <w:rPr>
+          <w:rFonts w:ascii="Arial" w:hAnsi="Arial" w:cs="Arial"/>
+        </w:rPr>
+        <w:t>update(</w:t>
+      </w:r>
+      <w:proofErr w:type="gramEnd"/>
+      <w:r>
+        <w:rPr>
+          <w:rFonts w:ascii="Arial" w:hAnsi="Arial" w:cs="Arial"/>
+        </w:rPr>
+        <w:t>)</w:t>
+      </w:r>
+      <w:r>
+        <w:rPr>
+          <w:rFonts w:ascii="Arial" w:hAnsi="Arial" w:cs="Arial"/>
+        </w:rPr>
+        <w:t xml:space="preserve"> for value changing</w:t>
+      </w:r>
+      <w:r>
+        <w:rPr>
+          <w:rFonts w:ascii="Arial" w:hAnsi="Arial" w:cs="Arial"/>
+        </w:rPr>
+        <w:t xml:space="preserve"> and draw()</w:t>
+      </w:r>
+      <w:r>
+        <w:rPr>
+          <w:rFonts w:ascii="Arial" w:hAnsi="Arial" w:cs="Arial"/>
+        </w:rPr>
+        <w:t xml:space="preserve"> for rendering objects</w:t>
+      </w:r>
+      <w:r>
+        <w:rPr>
+          <w:rFonts w:ascii="Arial" w:hAnsi="Arial" w:cs="Arial"/>
+        </w:rPr>
+        <w:t xml:space="preserve">. We have set the game update 60 times each second. </w:t>
+      </w:r>
     </w:p>
     <w:p>
       <w:pPr>
@@ -587,21 +768,273 @@
           <w:rFonts w:ascii="Arial" w:hAnsi="Arial" w:cs="Arial"/>
         </w:rPr>
         <w:tab/>
-        <w:t xml:space="preserve">XNA framework keeps tracking elapsed game time, therefore, in update() line 223 (@223), we updates current time tag every time we call update(), if in current cycle of update, we successfully collect some data, store them with current time tag. </w:t>
-      </w:r>
-    </w:p>
-    <w:p>
-      <w:pPr>
-        <w:rPr>
-          <w:rFonts w:ascii="Arial" w:hAnsi="Arial" w:cs="Arial"/>
-        </w:rPr>
-      </w:pPr>
+        <w:t xml:space="preserve">XNA framework keeps tracking elapsed game time, therefore, in </w:t>
+      </w:r>
+      <w:proofErr w:type="gramStart"/>
+      <w:r>
+        <w:rPr>
+          <w:rFonts w:ascii="Arial" w:hAnsi="Arial" w:cs="Arial"/>
+        </w:rPr>
+        <w:t>update(</w:t>
+      </w:r>
+      <w:proofErr w:type="gramEnd"/>
+      <w:r>
+        <w:rPr>
+          <w:rFonts w:ascii="Arial" w:hAnsi="Arial" w:cs="Arial"/>
+        </w:rPr>
+        <w:t xml:space="preserve">) line 223 (@223), we updates current time tag every time we call update(), if in current cycle of update, we successfully collect some data, store them with current time tag. </w:t>
+      </w:r>
+    </w:p>
+    <w:p>
+      <w:pPr>
+        <w:rPr>
+          <w:rFonts w:ascii="Arial" w:hAnsi="Arial" w:cs="Arial"/>
+        </w:rPr>
+      </w:pPr>
+      <w:r>
+        <w:rPr>
+          <w:rFonts w:ascii="Arial" w:hAnsi="Arial" w:cs="Arial"/>
+        </w:rPr>
+        <w:tab/>
+      </w:r>
+    </w:p>
+    <w:p>
+      <w:pPr>
+        <w:ind w:firstLine="720"/>
+        <w:rPr>
+          <w:rFonts w:ascii="Arial" w:hAnsi="Arial" w:cs="Arial"/>
+        </w:rPr>
+      </w:pPr>
+      <w:r>
+        <w:rPr>
+          <w:rFonts w:ascii="Arial" w:hAnsi="Arial" w:cs="Arial"/>
+        </w:rPr>
+        <w:t>Recording Prediction Data</w:t>
+      </w:r>
+    </w:p>
+    <w:p>
+      <w:pPr>
+        <w:rPr>
+          <w:rFonts w:ascii="Arial" w:hAnsi="Arial" w:cs="Arial"/>
+        </w:rPr>
+      </w:pPr>
+      <w:r>
+        <w:rPr>
+          <w:rFonts w:ascii="Arial" w:hAnsi="Arial" w:cs="Arial"/>
+        </w:rPr>
+        <w:lastRenderedPageBreak/>
+        <w:tab/>
+      </w:r>
+      <w:r>
+        <w:rPr>
+          <w:rFonts w:ascii="Arial" w:hAnsi="Arial" w:cs="Arial"/>
+        </w:rPr>
+        <w:t xml:space="preserve">In </w:t>
+      </w:r>
+      <w:proofErr w:type="gramStart"/>
+      <w:r>
+        <w:rPr>
+          <w:rFonts w:ascii="Arial" w:hAnsi="Arial" w:cs="Arial"/>
+        </w:rPr>
+        <w:t>update(</w:t>
+      </w:r>
+      <w:proofErr w:type="gramEnd"/>
+      <w:r>
+        <w:rPr>
+          <w:rFonts w:ascii="Arial" w:hAnsi="Arial" w:cs="Arial"/>
+        </w:rPr>
+        <w:t xml:space="preserve">), we call </w:t>
+      </w:r>
+      <w:proofErr w:type="spellStart"/>
+      <w:r>
+        <w:rPr>
+          <w:rFonts w:ascii="Arial" w:hAnsi="Arial" w:cs="Arial"/>
+        </w:rPr>
+        <w:t>doPrediction</w:t>
+      </w:r>
+      <w:proofErr w:type="spellEnd"/>
+      <w:r>
+        <w:rPr>
+          <w:rFonts w:ascii="Arial" w:hAnsi="Arial" w:cs="Arial"/>
+        </w:rPr>
+        <w:t>() to check if current game state fits our</w:t>
+      </w:r>
+      <w:r>
+        <w:rPr>
+          <w:rFonts w:ascii="Arial" w:hAnsi="Arial" w:cs="Arial"/>
+        </w:rPr>
+        <w:t xml:space="preserve"> prediction model. @1020-1083,</w:t>
+      </w:r>
       <w:r>
         <w:rPr>
           <w:rFonts w:ascii="Arial" w:hAnsi="Arial" w:cs="Arial"/>
         </w:rPr>
         <w:t xml:space="preserve"> </w:t>
       </w:r>
+      <w:r>
+        <w:rPr>
+          <w:rFonts w:ascii="Arial" w:hAnsi="Arial" w:cs="Arial"/>
+        </w:rPr>
+        <w:t xml:space="preserve">we first calculate the distance between the ball and the paddle, then send some parameters to </w:t>
+      </w:r>
+      <w:proofErr w:type="spellStart"/>
+      <w:r>
+        <w:rPr>
+          <w:rFonts w:ascii="Arial" w:hAnsi="Arial" w:cs="Arial"/>
+        </w:rPr>
+        <w:t>predict_</w:t>
+      </w:r>
+      <w:proofErr w:type="gramStart"/>
+      <w:r>
+        <w:rPr>
+          <w:rFonts w:ascii="Arial" w:hAnsi="Arial" w:cs="Arial"/>
+        </w:rPr>
+        <w:t>disToPlatform</w:t>
+      </w:r>
+      <w:proofErr w:type="spellEnd"/>
+      <w:r>
+        <w:rPr>
+          <w:rFonts w:ascii="Arial" w:hAnsi="Arial" w:cs="Arial"/>
+        </w:rPr>
+        <w:t>(</w:t>
+      </w:r>
+      <w:proofErr w:type="gramEnd"/>
+      <w:r>
+        <w:rPr>
+          <w:rFonts w:ascii="Arial" w:hAnsi="Arial" w:cs="Arial"/>
+        </w:rPr>
+        <w:t xml:space="preserve">) method which returns a value that </w:t>
+      </w:r>
+      <w:r>
+        <w:rPr>
+          <w:rFonts w:ascii="Arial" w:hAnsi="Arial" w:cs="Arial"/>
+        </w:rPr>
+        <w:t>model believes the should be at or around such</w:t>
+      </w:r>
+      <w:r>
+        <w:rPr>
+          <w:rFonts w:ascii="Arial" w:hAnsi="Arial" w:cs="Arial"/>
+        </w:rPr>
+        <w:t xml:space="preserve"> height on screen. </w:t>
+      </w:r>
+      <w:proofErr w:type="spellStart"/>
+      <w:proofErr w:type="gramStart"/>
+      <w:r>
+        <w:rPr>
+          <w:rFonts w:ascii="Arial" w:hAnsi="Arial" w:cs="Arial"/>
+        </w:rPr>
+        <w:t>pre_disToPlatform</w:t>
+      </w:r>
+      <w:proofErr w:type="spellEnd"/>
+      <w:proofErr w:type="gramEnd"/>
+      <w:r>
+        <w:rPr>
+          <w:rFonts w:ascii="Arial" w:hAnsi="Arial" w:cs="Arial"/>
+        </w:rPr>
+        <w:t xml:space="preserve"> method has four overload types corresponds to four prediction models @1086-1154. When </w:t>
+      </w:r>
+      <w:proofErr w:type="spellStart"/>
+      <w:proofErr w:type="gramStart"/>
+      <w:r>
+        <w:rPr>
+          <w:rFonts w:ascii="Arial" w:hAnsi="Arial" w:cs="Arial"/>
+        </w:rPr>
+        <w:t>doPrediction</w:t>
+      </w:r>
+      <w:proofErr w:type="spellEnd"/>
+      <w:r>
+        <w:rPr>
+          <w:rFonts w:ascii="Arial" w:hAnsi="Arial" w:cs="Arial"/>
+        </w:rPr>
+        <w:t>(</w:t>
+      </w:r>
+      <w:proofErr w:type="gramEnd"/>
+      <w:r>
+        <w:rPr>
+          <w:rFonts w:ascii="Arial" w:hAnsi="Arial" w:cs="Arial"/>
+        </w:rPr>
+        <w:t xml:space="preserve">) receives results from </w:t>
+      </w:r>
+      <w:proofErr w:type="spellStart"/>
+      <w:r>
+        <w:rPr>
+          <w:rFonts w:ascii="Arial" w:hAnsi="Arial" w:cs="Arial"/>
+        </w:rPr>
+        <w:t>predict_disToPlatform</w:t>
+      </w:r>
+      <w:proofErr w:type="spellEnd"/>
+      <w:r>
+        <w:rPr>
+          <w:rFonts w:ascii="Arial" w:hAnsi="Arial" w:cs="Arial"/>
+        </w:rPr>
+        <w:t>(), it first rules out some results that rarely happens in real gameplay (height &lt; 100 which no one can react so fast, height &lt; 550 which player react that late usually results in game over), then check if the ball’s current vertical position is near our prediction (by near we mean if the residual between the ball’s height and our prediction is less or equal then 3</w:t>
+      </w:r>
+      <w:r>
+        <w:rPr>
+          <w:rFonts w:ascii="Arial" w:hAnsi="Arial" w:cs="Arial"/>
+        </w:rPr>
+        <w:t>, we call is a match</w:t>
+      </w:r>
+      <w:r>
+        <w:rPr>
+          <w:rFonts w:ascii="Arial" w:hAnsi="Arial" w:cs="Arial"/>
+        </w:rPr>
+        <w:t>. This value</w:t>
+      </w:r>
+      <w:r>
+        <w:rPr>
+          <w:rFonts w:ascii="Arial" w:hAnsi="Arial" w:cs="Arial"/>
+        </w:rPr>
+        <w:t xml:space="preserve"> 3</w:t>
+      </w:r>
+      <w:r>
+        <w:rPr>
+          <w:rFonts w:ascii="Arial" w:hAnsi="Arial" w:cs="Arial"/>
+        </w:rPr>
+        <w:t xml:space="preserve"> wa</w:t>
+      </w:r>
+      <w:r>
+        <w:rPr>
+          <w:rFonts w:ascii="Arial" w:hAnsi="Arial" w:cs="Arial"/>
+        </w:rPr>
+        <w:t xml:space="preserve">s </w:t>
+      </w:r>
+      <w:r>
+        <w:rPr>
+          <w:rFonts w:ascii="Arial" w:hAnsi="Arial" w:cs="Arial"/>
+        </w:rPr>
+        <w:t xml:space="preserve">tested by </w:t>
+      </w:r>
+      <w:r>
+        <w:rPr>
+          <w:rFonts w:ascii="Arial" w:hAnsi="Arial" w:cs="Arial"/>
+        </w:rPr>
+        <w:t xml:space="preserve">many </w:t>
+      </w:r>
+      <w:r>
+        <w:rPr>
+          <w:rFonts w:ascii="Arial" w:hAnsi="Arial" w:cs="Arial"/>
+        </w:rPr>
+        <w:t xml:space="preserve">experiments along with other potential values, and we believe it’s the best </w:t>
+      </w:r>
+      <w:r>
+        <w:rPr>
+          <w:rFonts w:ascii="Arial" w:hAnsi="Arial" w:cs="Arial"/>
+        </w:rPr>
+        <w:t xml:space="preserve">value </w:t>
+      </w:r>
+      <w:r>
+        <w:rPr>
+          <w:rFonts w:ascii="Arial" w:hAnsi="Arial" w:cs="Arial"/>
+        </w:rPr>
+        <w:t>to keep the balance between prediction accuracy and prediction match rate</w:t>
+      </w:r>
+      <w:r>
+        <w:rPr>
+          <w:rFonts w:ascii="Arial" w:hAnsi="Arial" w:cs="Arial"/>
+        </w:rPr>
+        <w:t xml:space="preserve">). </w:t>
+      </w:r>
     </w:p>
     <w:p>
       <w:pPr>
@@ -619,7 +1052,7 @@
         <w:rPr>
           <w:rFonts w:ascii="Arial" w:hAnsi="Arial" w:cs="Arial"/>
         </w:rPr>
-        <w:t>Recording Prediction Data</w:t>
+        <w:t xml:space="preserve"> </w:t>
       </w:r>
     </w:p>
     <w:p>
@@ -633,47 +1066,669 @@
           <w:rFonts w:ascii="Arial" w:hAnsi="Arial" w:cs="Arial"/>
         </w:rPr>
         <w:tab/>
-      </w:r>
-      <w:r>
-        <w:rPr>
-          <w:rFonts w:ascii="Arial" w:hAnsi="Arial" w:cs="Arial"/>
-        </w:rPr>
-        <w:t xml:space="preserve">In update(), we call doPrediction() to check if current game state fits our prediction model. @1020-1083, </w:t>
+        <w:t>AI</w:t>
+      </w:r>
+      <w:r>
+        <w:rPr>
+          <w:rFonts w:ascii="Arial" w:hAnsi="Arial" w:cs="Arial"/>
+        </w:rPr>
+        <w:t xml:space="preserve"> and Computer Paddle </w:t>
+      </w:r>
+      <w:r>
+        <w:rPr>
+          <w:rFonts w:ascii="Arial" w:hAnsi="Arial" w:cs="Arial"/>
+        </w:rPr>
+        <w:t>Controls</w:t>
+      </w:r>
+    </w:p>
+    <w:p>
+      <w:pPr>
+        <w:rPr>
+          <w:rFonts w:ascii="Arial" w:hAnsi="Arial" w:cs="Arial"/>
+        </w:rPr>
+      </w:pPr>
+      <w:r>
+        <w:rPr>
+          <w:rFonts w:ascii="Arial" w:hAnsi="Arial" w:cs="Arial"/>
+        </w:rPr>
+        <w:tab/>
+      </w:r>
+      <w:r>
+        <w:rPr>
+          <w:rFonts w:ascii="Arial" w:hAnsi="Arial" w:cs="Arial"/>
+        </w:rPr>
+        <w:t xml:space="preserve">Computer paddle is controlled one method only – </w:t>
+      </w:r>
+      <w:proofErr w:type="spellStart"/>
+      <w:proofErr w:type="gramStart"/>
+      <w:r>
+        <w:rPr>
+          <w:rFonts w:ascii="Arial" w:hAnsi="Arial" w:cs="Arial"/>
+        </w:rPr>
+        <w:t>MoveComPlatform</w:t>
+      </w:r>
+      <w:proofErr w:type="spellEnd"/>
+      <w:r>
+        <w:rPr>
+          <w:rFonts w:ascii="Arial" w:hAnsi="Arial" w:cs="Arial"/>
+        </w:rPr>
+        <w:t>(</w:t>
+      </w:r>
+      <w:proofErr w:type="gramEnd"/>
+      <w:r>
+        <w:rPr>
+          <w:rFonts w:ascii="Arial" w:hAnsi="Arial" w:cs="Arial"/>
+        </w:rPr>
+        <w:t>)</w:t>
+      </w:r>
+      <w:r>
+        <w:rPr>
+          <w:rFonts w:ascii="Arial" w:hAnsi="Arial" w:cs="Arial"/>
+        </w:rPr>
+        <w:t xml:space="preserve"> @889</w:t>
+      </w:r>
+      <w:r>
+        <w:rPr>
+          <w:rFonts w:ascii="Arial" w:hAnsi="Arial" w:cs="Arial"/>
+        </w:rPr>
+        <w:t xml:space="preserve">. This method can move com paddle to </w:t>
+      </w:r>
+      <w:r>
+        <w:rPr>
+          <w:rFonts w:ascii="Arial" w:hAnsi="Arial" w:cs="Arial"/>
+        </w:rPr>
+        <w:t>its destination position</w:t>
+      </w:r>
+      <w:r>
+        <w:rPr>
+          <w:rFonts w:ascii="Arial" w:hAnsi="Arial" w:cs="Arial"/>
+        </w:rPr>
+        <w:t>.</w:t>
+      </w:r>
+      <w:r>
+        <w:rPr>
+          <w:rFonts w:ascii="Arial" w:hAnsi="Arial" w:cs="Arial"/>
+        </w:rPr>
+        <w:t xml:space="preserve"> It requires two parameters: destination and flag. Destination</w:t>
+      </w:r>
+      <w:r>
+        <w:rPr>
+          <w:rFonts w:ascii="Arial" w:hAnsi="Arial" w:cs="Arial"/>
+        </w:rPr>
+        <w:t xml:space="preserve"> is the vertical position where computer paddle is going to collide with the ball and</w:t>
+      </w:r>
+      <w:r>
+        <w:rPr>
+          <w:rFonts w:ascii="Arial" w:hAnsi="Arial" w:cs="Arial"/>
+        </w:rPr>
+        <w:t xml:space="preserve"> is calculated by </w:t>
+      </w:r>
+      <w:r>
+        <w:rPr>
+          <w:rFonts w:ascii="Arial" w:hAnsi="Arial" w:cs="Arial"/>
+        </w:rPr>
+        <w:t xml:space="preserve">method </w:t>
+      </w:r>
+      <w:proofErr w:type="spellStart"/>
+      <w:proofErr w:type="gramStart"/>
+      <w:r>
+        <w:rPr>
+          <w:rFonts w:ascii="Arial" w:hAnsi="Arial" w:cs="Arial"/>
+        </w:rPr>
+        <w:t>CalcComPlatformPosition</w:t>
+      </w:r>
+      <w:proofErr w:type="spellEnd"/>
+      <w:r>
+        <w:rPr>
+          <w:rFonts w:ascii="Arial" w:hAnsi="Arial" w:cs="Arial"/>
+        </w:rPr>
+        <w:t>(</w:t>
+      </w:r>
+      <w:proofErr w:type="gramEnd"/>
+      <w:r>
+        <w:rPr>
+          <w:rFonts w:ascii="Arial" w:hAnsi="Arial" w:cs="Arial"/>
+        </w:rPr>
+        <w:t>)</w:t>
+      </w:r>
+      <w:r>
+        <w:rPr>
+          <w:rFonts w:ascii="Arial" w:hAnsi="Arial" w:cs="Arial"/>
+        </w:rPr>
+        <w:t xml:space="preserve"> @821</w:t>
+      </w:r>
+      <w:r>
+        <w:rPr>
+          <w:rFonts w:ascii="Arial" w:hAnsi="Arial" w:cs="Arial"/>
+        </w:rPr>
+        <w:t xml:space="preserve">. </w:t>
+      </w:r>
+      <w:proofErr w:type="spellStart"/>
+      <w:proofErr w:type="gramStart"/>
+      <w:r>
+        <w:rPr>
+          <w:rFonts w:ascii="Arial" w:hAnsi="Arial" w:cs="Arial"/>
+        </w:rPr>
+        <w:t>CalcComPlatformPosition</w:t>
+      </w:r>
+      <w:proofErr w:type="spellEnd"/>
+      <w:r>
+        <w:rPr>
+          <w:rFonts w:ascii="Arial" w:hAnsi="Arial" w:cs="Arial"/>
+        </w:rPr>
+        <w:t>(</w:t>
+      </w:r>
+      <w:proofErr w:type="gramEnd"/>
+      <w:r>
+        <w:rPr>
+          <w:rFonts w:ascii="Arial" w:hAnsi="Arial" w:cs="Arial"/>
+        </w:rPr>
+        <w:t xml:space="preserve">) is called in two places, every time when the ball collides with player paddle and when we change the ball’s velocity. </w:t>
+      </w:r>
+      <w:r>
+        <w:rPr>
+          <w:rFonts w:ascii="Arial" w:hAnsi="Arial" w:cs="Arial"/>
+        </w:rPr>
+        <w:t>Exce</w:t>
+      </w:r>
+      <w:r>
+        <w:rPr>
+          <w:rFonts w:ascii="Arial" w:hAnsi="Arial" w:cs="Arial"/>
+        </w:rPr>
+        <w:t xml:space="preserve">pt calculating </w:t>
+      </w:r>
+      <w:r>
+        <w:rPr>
+          <w:rFonts w:ascii="Arial" w:hAnsi="Arial" w:cs="Arial"/>
+        </w:rPr>
+        <w:t xml:space="preserve">com paddle </w:t>
+      </w:r>
+      <w:r>
+        <w:rPr>
+          <w:rFonts w:ascii="Arial" w:hAnsi="Arial" w:cs="Arial"/>
+        </w:rPr>
+        <w:t xml:space="preserve">collision position, </w:t>
+      </w:r>
+      <w:proofErr w:type="spellStart"/>
+      <w:r>
+        <w:rPr>
+          <w:rFonts w:ascii="Arial" w:hAnsi="Arial" w:cs="Arial"/>
+        </w:rPr>
+        <w:t>CalcComPlatformPosition</w:t>
+      </w:r>
+      <w:proofErr w:type="spellEnd"/>
+      <w:r>
+        <w:rPr>
+          <w:rFonts w:ascii="Arial" w:hAnsi="Arial" w:cs="Arial"/>
+        </w:rPr>
+        <w:t xml:space="preserve"> also request to move computer paddle by flags up </w:t>
+      </w:r>
+      <w:proofErr w:type="spellStart"/>
+      <w:r>
+        <w:rPr>
+          <w:rFonts w:ascii="Arial" w:hAnsi="Arial" w:cs="Arial"/>
+        </w:rPr>
+        <w:t>movePlatformCom</w:t>
+      </w:r>
+      <w:proofErr w:type="spellEnd"/>
+      <w:r>
+        <w:rPr>
+          <w:rFonts w:ascii="Arial" w:hAnsi="Arial" w:cs="Arial"/>
+        </w:rPr>
+        <w:t xml:space="preserve"> @845. In </w:t>
+      </w:r>
+      <w:proofErr w:type="gramStart"/>
+      <w:r>
+        <w:rPr>
+          <w:rFonts w:ascii="Arial" w:hAnsi="Arial" w:cs="Arial"/>
+        </w:rPr>
+        <w:t>Update(</w:t>
+      </w:r>
+      <w:proofErr w:type="gramEnd"/>
+      <w:r>
+        <w:rPr>
+          <w:rFonts w:ascii="Arial" w:hAnsi="Arial" w:cs="Arial"/>
+        </w:rPr>
+        <w:t xml:space="preserve">), if </w:t>
+      </w:r>
+      <w:r>
+        <w:rPr>
+          <w:rFonts w:ascii="Arial" w:hAnsi="Arial" w:cs="Arial"/>
+        </w:rPr>
+        <w:t xml:space="preserve">flag </w:t>
+      </w:r>
+      <w:proofErr w:type="spellStart"/>
+      <w:r>
+        <w:rPr>
+          <w:rFonts w:ascii="Arial" w:hAnsi="Arial" w:cs="Arial"/>
+        </w:rPr>
+        <w:t>movePlatformCom</w:t>
+      </w:r>
+      <w:proofErr w:type="spellEnd"/>
+      <w:r>
+        <w:rPr>
+          <w:rFonts w:ascii="Arial" w:hAnsi="Arial" w:cs="Arial"/>
+        </w:rPr>
+        <w:t xml:space="preserve"> is up @454, we then further check current game difficulty </w:t>
+      </w:r>
+      <w:r>
+        <w:rPr>
+          <w:rFonts w:ascii="Arial" w:hAnsi="Arial" w:cs="Arial"/>
+        </w:rPr>
+        <w:t>level. Mov</w:t>
+      </w:r>
+      <w:r>
+        <w:rPr>
+          <w:rFonts w:ascii="Arial" w:hAnsi="Arial" w:cs="Arial"/>
+        </w:rPr>
+        <w:t>ing</w:t>
+      </w:r>
+      <w:r>
+        <w:rPr>
+          <w:rFonts w:ascii="Arial" w:hAnsi="Arial" w:cs="Arial"/>
+        </w:rPr>
+        <w:t xml:space="preserve"> paddle to </w:t>
+      </w:r>
+      <w:r>
+        <w:rPr>
+          <w:rFonts w:ascii="Arial" w:hAnsi="Arial" w:cs="Arial"/>
+        </w:rPr>
+        <w:t xml:space="preserve">the </w:t>
+      </w:r>
+      <w:r>
+        <w:rPr>
+          <w:rFonts w:ascii="Arial" w:hAnsi="Arial" w:cs="Arial"/>
+        </w:rPr>
+        <w:t>desirable position based on different AI of each level</w:t>
+      </w:r>
+      <w:r>
+        <w:rPr>
+          <w:rFonts w:ascii="Arial" w:hAnsi="Arial" w:cs="Arial"/>
+        </w:rPr>
+        <w:t xml:space="preserve">. </w:t>
+      </w:r>
+      <w:r>
+        <w:rPr>
+          <w:rFonts w:ascii="Arial" w:hAnsi="Arial" w:cs="Arial"/>
+        </w:rPr>
+        <w:t xml:space="preserve">Flag down </w:t>
+      </w:r>
+      <w:proofErr w:type="spellStart"/>
+      <w:r>
+        <w:rPr>
+          <w:rFonts w:ascii="Arial" w:hAnsi="Arial" w:cs="Arial"/>
+        </w:rPr>
+        <w:t>movePlatformCom</w:t>
+      </w:r>
+      <w:proofErr w:type="spellEnd"/>
+      <w:r>
+        <w:rPr>
+          <w:rFonts w:ascii="Arial" w:hAnsi="Arial" w:cs="Arial"/>
+        </w:rPr>
+        <w:t xml:space="preserve"> when paddle is at correct position, waiting for next time </w:t>
+      </w:r>
+      <w:proofErr w:type="spellStart"/>
+      <w:proofErr w:type="gramStart"/>
+      <w:r>
+        <w:rPr>
+          <w:rFonts w:ascii="Arial" w:hAnsi="Arial" w:cs="Arial"/>
+        </w:rPr>
+        <w:t>CalcComPlatformPosition</w:t>
+      </w:r>
+      <w:proofErr w:type="spellEnd"/>
+      <w:r>
+        <w:rPr>
+          <w:rFonts w:ascii="Arial" w:hAnsi="Arial" w:cs="Arial"/>
+        </w:rPr>
+        <w:t>(</w:t>
+      </w:r>
+      <w:proofErr w:type="gramEnd"/>
+      <w:r>
+        <w:rPr>
+          <w:rFonts w:ascii="Arial" w:hAnsi="Arial" w:cs="Arial"/>
+        </w:rPr>
+        <w:t>)</w:t>
+      </w:r>
+      <w:r>
+        <w:rPr>
+          <w:rFonts w:ascii="Arial" w:hAnsi="Arial" w:cs="Arial"/>
+        </w:rPr>
+        <w:t xml:space="preserve"> is called.</w:t>
+      </w:r>
+    </w:p>
+    <w:p>
+      <w:pPr>
+        <w:rPr>
+          <w:rFonts w:ascii="Arial" w:hAnsi="Arial" w:cs="Arial"/>
+        </w:rPr>
+      </w:pPr>
+      <w:r>
+        <w:rPr>
+          <w:rFonts w:ascii="Arial" w:hAnsi="Arial" w:cs="Arial"/>
+        </w:rPr>
+        <w:tab/>
+        <w:t xml:space="preserve">For our easiest level “Hard”, we simply move paddle to collision position when </w:t>
+      </w:r>
+      <w:proofErr w:type="spellStart"/>
+      <w:proofErr w:type="gramStart"/>
+      <w:r>
+        <w:rPr>
+          <w:rFonts w:ascii="Arial" w:hAnsi="Arial" w:cs="Arial"/>
+        </w:rPr>
+        <w:t>CalcComPlatformPosition</w:t>
+      </w:r>
+      <w:proofErr w:type="spellEnd"/>
+      <w:r>
+        <w:rPr>
+          <w:rFonts w:ascii="Arial" w:hAnsi="Arial" w:cs="Arial"/>
+        </w:rPr>
+        <w:t>(</w:t>
+      </w:r>
+      <w:proofErr w:type="gramEnd"/>
+      <w:r>
+        <w:rPr>
+          <w:rFonts w:ascii="Arial" w:hAnsi="Arial" w:cs="Arial"/>
+        </w:rPr>
+        <w:t xml:space="preserve">) request to move the paddle. </w:t>
+      </w:r>
+    </w:p>
+    <w:p>
+      <w:pPr>
+        <w:ind w:firstLine="720"/>
+        <w:rPr>
+          <w:rFonts w:ascii="Arial" w:hAnsi="Arial" w:cs="Arial"/>
+        </w:rPr>
+      </w:pPr>
+      <w:r>
+        <w:rPr>
+          <w:rFonts w:ascii="Arial" w:hAnsi="Arial" w:cs="Arial"/>
+        </w:rPr>
+        <w:t>For level “</w:t>
+      </w:r>
+      <w:proofErr w:type="spellStart"/>
+      <w:r>
+        <w:rPr>
+          <w:rFonts w:ascii="Arial" w:hAnsi="Arial" w:cs="Arial"/>
+        </w:rPr>
+        <w:t>VeryHard</w:t>
+      </w:r>
+      <w:proofErr w:type="spellEnd"/>
+      <w:r>
+        <w:rPr>
+          <w:rFonts w:ascii="Arial" w:hAnsi="Arial" w:cs="Arial"/>
+        </w:rPr>
+        <w:t>”</w:t>
+      </w:r>
+      <w:r>
+        <w:rPr>
+          <w:rFonts w:ascii="Arial" w:hAnsi="Arial" w:cs="Arial"/>
+        </w:rPr>
+        <w:t xml:space="preserve">, </w:t>
+      </w:r>
+      <w:r>
+        <w:rPr>
+          <w:rFonts w:ascii="Arial" w:hAnsi="Arial" w:cs="Arial"/>
+        </w:rPr>
+        <w:t>we apply prediction model</w:t>
+      </w:r>
+      <w:r>
+        <w:rPr>
+          <w:rFonts w:ascii="Arial" w:hAnsi="Arial" w:cs="Arial"/>
+        </w:rPr>
+        <w:t>s</w:t>
+      </w:r>
+      <w:r>
+        <w:rPr>
+          <w:rFonts w:ascii="Arial" w:hAnsi="Arial" w:cs="Arial"/>
+        </w:rPr>
+        <w:t xml:space="preserve"> to AI, paddle </w:t>
+      </w:r>
+      <w:r>
+        <w:rPr>
+          <w:rFonts w:ascii="Arial" w:hAnsi="Arial" w:cs="Arial"/>
+        </w:rPr>
+        <w:t xml:space="preserve">only </w:t>
+      </w:r>
+      <w:r>
+        <w:rPr>
+          <w:rFonts w:ascii="Arial" w:hAnsi="Arial" w:cs="Arial"/>
+        </w:rPr>
+        <w:t xml:space="preserve">moves when flag </w:t>
+      </w:r>
+      <w:proofErr w:type="spellStart"/>
+      <w:r>
+        <w:rPr>
+          <w:rFonts w:ascii="Arial" w:hAnsi="Arial" w:cs="Arial"/>
+        </w:rPr>
+        <w:t>movePlatformCom</w:t>
+      </w:r>
+      <w:proofErr w:type="spellEnd"/>
+      <w:r>
+        <w:rPr>
+          <w:rFonts w:ascii="Arial" w:hAnsi="Arial" w:cs="Arial"/>
+        </w:rPr>
+        <w:t xml:space="preserve"> is up and flag </w:t>
+      </w:r>
+      <w:proofErr w:type="spellStart"/>
+      <w:r>
+        <w:rPr>
+          <w:rFonts w:ascii="Arial" w:hAnsi="Arial" w:cs="Arial"/>
+        </w:rPr>
+        <w:t>veryhardMove</w:t>
+      </w:r>
+      <w:proofErr w:type="spellEnd"/>
+      <w:r>
+        <w:rPr>
+          <w:rFonts w:ascii="Arial" w:hAnsi="Arial" w:cs="Arial"/>
+        </w:rPr>
+        <w:t xml:space="preserve"> is up. </w:t>
+      </w:r>
+      <w:proofErr w:type="spellStart"/>
+      <w:proofErr w:type="gramStart"/>
+      <w:r>
+        <w:rPr>
+          <w:rFonts w:ascii="Arial" w:hAnsi="Arial" w:cs="Arial"/>
+        </w:rPr>
+        <w:t>veryhardMove</w:t>
+      </w:r>
+      <w:proofErr w:type="spellEnd"/>
+      <w:proofErr w:type="gramEnd"/>
+      <w:r>
+        <w:rPr>
+          <w:rFonts w:ascii="Arial" w:hAnsi="Arial" w:cs="Arial"/>
+        </w:rPr>
+        <w:t xml:space="preserve"> is up when we have current prediction result matches the ball’s vertical position. </w:t>
+      </w:r>
+    </w:p>
+    <w:p>
+      <w:pPr>
+        <w:ind w:firstLine="720"/>
+        <w:rPr>
+          <w:rFonts w:ascii="Arial" w:hAnsi="Arial" w:cs="Arial"/>
+        </w:rPr>
+      </w:pPr>
+      <w:r>
+        <w:rPr>
+          <w:rFonts w:ascii="Arial" w:hAnsi="Arial" w:cs="Arial"/>
+        </w:rPr>
+        <w:t>For level “</w:t>
+      </w:r>
+      <w:proofErr w:type="spellStart"/>
+      <w:r>
+        <w:rPr>
+          <w:rFonts w:ascii="Arial" w:hAnsi="Arial" w:cs="Arial"/>
+        </w:rPr>
+        <w:t>ExtremeHard</w:t>
+      </w:r>
+      <w:proofErr w:type="spellEnd"/>
+      <w:r>
+        <w:rPr>
+          <w:rFonts w:ascii="Arial" w:hAnsi="Arial" w:cs="Arial"/>
+        </w:rPr>
+        <w:t>”, we try to deceive player recognizing AI and real human player by making AI randomly moves to wrong direction</w:t>
+      </w:r>
+      <w:r>
+        <w:rPr>
+          <w:rFonts w:ascii="Arial" w:hAnsi="Arial" w:cs="Arial"/>
+        </w:rPr>
+        <w:t xml:space="preserve"> and sometime miss the ball</w:t>
+      </w:r>
+      <w:r>
+        <w:rPr>
+          <w:rFonts w:ascii="Arial" w:hAnsi="Arial" w:cs="Arial"/>
+        </w:rPr>
+        <w:t xml:space="preserve">. In Update() under </w:t>
+      </w:r>
+      <w:proofErr w:type="spellStart"/>
+      <w:r>
+        <w:rPr>
+          <w:rFonts w:ascii="Arial" w:hAnsi="Arial" w:cs="Arial"/>
+        </w:rPr>
+        <w:t>ExtremeHard</w:t>
+      </w:r>
+      <w:proofErr w:type="spellEnd"/>
+      <w:r>
+        <w:rPr>
+          <w:rFonts w:ascii="Arial" w:hAnsi="Arial" w:cs="Arial"/>
+        </w:rPr>
+        <w:t xml:space="preserve"> level, </w:t>
+      </w:r>
+      <w:r>
+        <w:rPr>
+          <w:rFonts w:ascii="Arial" w:hAnsi="Arial" w:cs="Arial"/>
+        </w:rPr>
+        <w:t xml:space="preserve">after we call </w:t>
+      </w:r>
+      <w:proofErr w:type="spellStart"/>
+      <w:r>
+        <w:rPr>
+          <w:rFonts w:ascii="Arial" w:hAnsi="Arial" w:cs="Arial"/>
+        </w:rPr>
+        <w:t>CalcComPlatformPosition</w:t>
+      </w:r>
+      <w:proofErr w:type="spellEnd"/>
+      <w:r>
+        <w:rPr>
+          <w:rFonts w:ascii="Arial" w:hAnsi="Arial" w:cs="Arial"/>
+        </w:rPr>
+        <w:t>() @ 334</w:t>
+      </w:r>
+      <w:r>
+        <w:rPr>
+          <w:rFonts w:ascii="Arial" w:hAnsi="Arial" w:cs="Arial"/>
+        </w:rPr>
+        <w:t xml:space="preserve"> works out collision position</w:t>
+      </w:r>
+      <w:r>
+        <w:rPr>
+          <w:rFonts w:ascii="Arial" w:hAnsi="Arial" w:cs="Arial"/>
+        </w:rPr>
+        <w:t>,</w:t>
+      </w:r>
+      <w:r>
+        <w:rPr>
+          <w:rFonts w:ascii="Arial" w:hAnsi="Arial" w:cs="Arial"/>
+        </w:rPr>
+        <w:t xml:space="preserve"> we call </w:t>
+      </w:r>
+      <w:proofErr w:type="spellStart"/>
+      <w:r>
+        <w:rPr>
+          <w:rFonts w:ascii="Arial" w:hAnsi="Arial" w:cs="Arial"/>
+        </w:rPr>
+        <w:t>CalcC</w:t>
+      </w:r>
+      <w:r>
+        <w:rPr>
+          <w:rFonts w:ascii="Arial" w:hAnsi="Arial" w:cs="Arial"/>
+        </w:rPr>
+        <w:t>omWrongPosition</w:t>
+      </w:r>
+      <w:proofErr w:type="spellEnd"/>
+      <w:r>
+        <w:rPr>
+          <w:rFonts w:ascii="Arial" w:hAnsi="Arial" w:cs="Arial"/>
+        </w:rPr>
+        <w:t xml:space="preserve">() </w:t>
+      </w:r>
+      <w:r>
+        <w:rPr>
+          <w:rFonts w:ascii="Arial" w:hAnsi="Arial" w:cs="Arial"/>
+        </w:rPr>
+        <w:t>which works out how far computer paddle can move on wrong di</w:t>
+      </w:r>
+      <w:r>
+        <w:rPr>
+          <w:rFonts w:ascii="Arial" w:hAnsi="Arial" w:cs="Arial"/>
+        </w:rPr>
+        <w:t xml:space="preserve">rection that is enough to </w:t>
+      </w:r>
+      <w:r>
+        <w:rPr>
+          <w:rFonts w:ascii="Arial" w:hAnsi="Arial" w:cs="Arial"/>
+        </w:rPr>
+        <w:t xml:space="preserve">cause the paddle miss the ball, then flag up </w:t>
+      </w:r>
+      <w:proofErr w:type="spellStart"/>
+      <w:r>
+        <w:rPr>
+          <w:rFonts w:ascii="Arial" w:hAnsi="Arial" w:cs="Arial"/>
+        </w:rPr>
+        <w:t>moveComPlatformWrong</w:t>
+      </w:r>
+      <w:proofErr w:type="spellEnd"/>
+      <w:r>
+        <w:rPr>
+          <w:rFonts w:ascii="Arial" w:hAnsi="Arial" w:cs="Arial"/>
+        </w:rPr>
+        <w:t>. In Update(), we first move com</w:t>
+      </w:r>
+      <w:r>
+        <w:rPr>
+          <w:rFonts w:ascii="Arial" w:hAnsi="Arial" w:cs="Arial"/>
+        </w:rPr>
+        <w:t xml:space="preserve">puter paddle to wrong direction, </w:t>
+      </w:r>
+      <w:r>
+        <w:rPr>
+          <w:rFonts w:ascii="Arial" w:hAnsi="Arial" w:cs="Arial"/>
+        </w:rPr>
+        <w:t xml:space="preserve">and get a random number from number generator, if the number is in range, we keep moving paddle on wrong direction, until it reaches the position we work out from </w:t>
+      </w:r>
+      <w:proofErr w:type="spellStart"/>
+      <w:r>
+        <w:rPr>
+          <w:rFonts w:ascii="Arial" w:hAnsi="Arial" w:cs="Arial"/>
+        </w:rPr>
+        <w:t>CalcComWrongPosition</w:t>
+      </w:r>
+      <w:proofErr w:type="spellEnd"/>
+      <w:r>
+        <w:rPr>
+          <w:rFonts w:ascii="Arial" w:hAnsi="Arial" w:cs="Arial"/>
+        </w:rPr>
+        <w:t xml:space="preserve">(), then we move paddle to the right collision position. </w:t>
+      </w:r>
+      <w:r>
+        <w:rPr>
+          <w:rFonts w:ascii="Arial" w:hAnsi="Arial" w:cs="Arial"/>
+        </w:rPr>
+        <w:t xml:space="preserve">In this case, </w:t>
+      </w:r>
+      <w:r>
+        <w:rPr>
+          <w:rFonts w:ascii="Arial" w:hAnsi="Arial" w:cs="Arial"/>
+        </w:rPr>
+        <w:t xml:space="preserve">if the paddle reaches the furthest position on wrong direction, it means the paddle certainly will miss the ball. </w:t>
+      </w:r>
+      <w:r>
+        <w:rPr>
+          <w:rFonts w:ascii="Arial" w:hAnsi="Arial" w:cs="Arial"/>
+        </w:rPr>
+        <w:t xml:space="preserve">But if we get a random number out of range, then we stop moving on wrong direction, and move the paddle to correct collision position. </w:t>
       </w:r>
       <w:bookmarkStart w:id="0" w:name="_GoBack"/>
       <w:bookmarkEnd w:id="0"/>
-      <w:r>
-        <w:rPr>
-          <w:rFonts w:ascii="Arial" w:hAnsi="Arial" w:cs="Arial"/>
-        </w:rPr>
-        <w:t xml:space="preserve"> </w:t>
-      </w:r>
-      <w:r>
-        <w:rPr>
-          <w:rFonts w:ascii="Arial" w:hAnsi="Arial" w:cs="Arial"/>
-        </w:rPr>
-        <w:t xml:space="preserve"> </w:t>
-      </w:r>
-    </w:p>
-    <w:p>
-      <w:pPr>
-        <w:rPr>
-          <w:rFonts w:ascii="Arial" w:hAnsi="Arial" w:cs="Arial"/>
-        </w:rPr>
-      </w:pPr>
-      <w:r>
-        <w:rPr>
-          <w:rFonts w:ascii="Arial" w:hAnsi="Arial" w:cs="Arial"/>
-        </w:rPr>
-        <w:lastRenderedPageBreak/>
-        <w:tab/>
-      </w:r>
-      <w:r>
-        <w:rPr>
-          <w:rFonts w:ascii="Arial" w:hAnsi="Arial" w:cs="Arial"/>
-        </w:rPr>
-        <w:t xml:space="preserve"> </w:t>
-      </w:r>
     </w:p>
     <w:p>
       <w:pPr>
@@ -683,13 +1738,58 @@
           <w:szCs w:val="28"/>
         </w:rPr>
       </w:pPr>
-      <w:r>
+    </w:p>
+    <w:p>
+      <w:pPr>
         <w:rPr>
           <w:rFonts w:ascii="Arial" w:hAnsi="Arial" w:cs="Arial"/>
           <w:sz w:val="28"/>
           <w:szCs w:val="28"/>
         </w:rPr>
-        <w:t>GamePlayScreen Class</w:t>
+      </w:pPr>
+      <w:r>
+        <w:rPr>
+          <w:rFonts w:ascii="Arial" w:hAnsi="Arial" w:cs="Arial"/>
+          <w:sz w:val="28"/>
+          <w:szCs w:val="28"/>
+        </w:rPr>
+        <w:br w:type="page"/>
+      </w:r>
+    </w:p>
+    <w:p>
+      <w:pPr>
+        <w:rPr>
+          <w:rFonts w:ascii="Arial" w:hAnsi="Arial" w:cs="Arial"/>
+          <w:sz w:val="28"/>
+          <w:szCs w:val="28"/>
+        </w:rPr>
+      </w:pPr>
+    </w:p>
+    <w:p>
+      <w:pPr>
+        <w:rPr>
+          <w:rFonts w:ascii="Arial" w:hAnsi="Arial" w:cs="Arial"/>
+          <w:sz w:val="28"/>
+          <w:szCs w:val="28"/>
+        </w:rPr>
+      </w:pPr>
+      <w:proofErr w:type="spellStart"/>
+      <w:r>
+        <w:rPr>
+          <w:rFonts w:ascii="Arial" w:hAnsi="Arial" w:cs="Arial"/>
+          <w:sz w:val="28"/>
+          <w:szCs w:val="28"/>
+        </w:rPr>
+        <w:t>GamePlayScreen</w:t>
+      </w:r>
+      <w:proofErr w:type="spellEnd"/>
+      <w:r>
+        <w:rPr>
+          <w:rFonts w:ascii="Arial" w:hAnsi="Arial" w:cs="Arial"/>
+          <w:sz w:val="28"/>
+          <w:szCs w:val="28"/>
+        </w:rPr>
+        <w:t xml:space="preserve"> Class</w:t>
       </w:r>
     </w:p>
     <w:p>

</xml_diff>

<commit_message>
add moveComPlatform parameter info
</commit_message>
<xml_diff>
--- a/Code Explaination(working).docx
+++ b/Code Explaination(working).docx
@@ -805,10 +805,19 @@
           <w:rFonts w:ascii="Arial" w:hAnsi="Arial" w:cs="Arial"/>
         </w:rPr>
       </w:pPr>
-      <w:r>
-        <w:rPr>
-          <w:rFonts w:ascii="Arial" w:hAnsi="Arial" w:cs="Arial"/>
-        </w:rPr>
+    </w:p>
+    <w:p>
+      <w:pPr>
+        <w:ind w:firstLine="720"/>
+        <w:rPr>
+          <w:rFonts w:ascii="Arial" w:hAnsi="Arial" w:cs="Arial"/>
+        </w:rPr>
+      </w:pPr>
+      <w:r>
+        <w:rPr>
+          <w:rFonts w:ascii="Arial" w:hAnsi="Arial" w:cs="Arial"/>
+        </w:rPr>
+        <w:lastRenderedPageBreak/>
         <w:t>Recording Prediction Data</w:t>
       </w:r>
     </w:p>
@@ -822,7 +831,6 @@
         <w:rPr>
           <w:rFonts w:ascii="Arial" w:hAnsi="Arial" w:cs="Arial"/>
         </w:rPr>
-        <w:lastRenderedPageBreak/>
         <w:tab/>
       </w:r>
       <w:r>
@@ -973,7 +981,19 @@
         <w:rPr>
           <w:rFonts w:ascii="Arial" w:hAnsi="Arial" w:cs="Arial"/>
         </w:rPr>
-        <w:t>, we call is a match</w:t>
+        <w:t xml:space="preserve">, we call </w:t>
+      </w:r>
+      <w:r>
+        <w:rPr>
+          <w:rFonts w:ascii="Arial" w:hAnsi="Arial" w:cs="Arial"/>
+        </w:rPr>
+        <w:t>that it’s</w:t>
+      </w:r>
+      <w:r>
+        <w:rPr>
+          <w:rFonts w:ascii="Arial" w:hAnsi="Arial" w:cs="Arial"/>
+        </w:rPr>
+        <w:t xml:space="preserve"> a match</w:t>
       </w:r>
       <w:r>
         <w:rPr>
@@ -1149,13 +1169,39 @@
         <w:rPr>
           <w:rFonts w:ascii="Arial" w:hAnsi="Arial" w:cs="Arial"/>
         </w:rPr>
-        <w:t xml:space="preserve"> It requires two parameters: destination and flag. Destination</w:t>
-      </w:r>
-      <w:r>
-        <w:rPr>
-          <w:rFonts w:ascii="Arial" w:hAnsi="Arial" w:cs="Arial"/>
-        </w:rPr>
-        <w:t xml:space="preserve"> is the vertical position where computer paddle is going to collide with the ball and</w:t>
+        <w:t xml:space="preserve"> It requires two parameters: destination and flag. </w:t>
+      </w:r>
+    </w:p>
+    <w:p>
+      <w:pPr>
+        <w:ind w:firstLine="720"/>
+        <w:rPr>
+          <w:rFonts w:ascii="Arial" w:hAnsi="Arial" w:cs="Arial"/>
+        </w:rPr>
+      </w:pPr>
+      <w:r>
+        <w:rPr>
+          <w:rFonts w:ascii="Arial" w:hAnsi="Arial" w:cs="Arial"/>
+        </w:rPr>
+        <w:t>Destination</w:t>
+      </w:r>
+      <w:r>
+        <w:rPr>
+          <w:rFonts w:ascii="Arial" w:hAnsi="Arial" w:cs="Arial"/>
+        </w:rPr>
+        <w:t xml:space="preserve"> is the </w:t>
+      </w:r>
+      <w:r>
+        <w:rPr>
+          <w:rFonts w:ascii="Arial" w:hAnsi="Arial" w:cs="Arial"/>
+        </w:rPr>
+        <w:t>horizontal</w:t>
+      </w:r>
+      <w:r>
+        <w:rPr>
+          <w:rFonts w:ascii="Arial" w:hAnsi="Arial" w:cs="Arial"/>
+        </w:rPr>
+        <w:t xml:space="preserve"> position where computer paddle is going to collide with the ball and</w:t>
       </w:r>
       <w:r>
         <w:rPr>
@@ -1537,7 +1583,43 @@
         <w:rPr>
           <w:rFonts w:ascii="Arial" w:hAnsi="Arial" w:cs="Arial"/>
         </w:rPr>
-        <w:t xml:space="preserve"> is up when we have current prediction result matches the ball’s vertical position. </w:t>
+        <w:t xml:space="preserve"> is up when we have current prediction result matches the ball’s vertical position</w:t>
+      </w:r>
+      <w:r>
+        <w:rPr>
+          <w:rFonts w:ascii="Arial" w:hAnsi="Arial" w:cs="Arial"/>
+        </w:rPr>
+        <w:t xml:space="preserve"> @1</w:t>
+      </w:r>
+      <w:r>
+        <w:rPr>
+          <w:rFonts w:ascii="Arial" w:hAnsi="Arial" w:cs="Arial"/>
+        </w:rPr>
+        <w:t>157</w:t>
+      </w:r>
+      <w:r>
+        <w:rPr>
+          <w:rFonts w:ascii="Arial" w:hAnsi="Arial" w:cs="Arial"/>
+        </w:rPr>
+        <w:t>-1</w:t>
+      </w:r>
+      <w:r>
+        <w:rPr>
+          <w:rFonts w:ascii="Arial" w:hAnsi="Arial" w:cs="Arial"/>
+        </w:rPr>
+        <w:t>188</w:t>
+      </w:r>
+      <w:r>
+        <w:rPr>
+          <w:rFonts w:ascii="Arial" w:hAnsi="Arial" w:cs="Arial"/>
+        </w:rPr>
+        <w:t xml:space="preserve">. </w:t>
+      </w:r>
+      <w:r>
+        <w:rPr>
+          <w:rFonts w:ascii="Arial" w:hAnsi="Arial" w:cs="Arial"/>
+        </w:rPr>
+        <w:t>After the ball is bounced back, we move paddle back to centre of screen based on prediction model @1212-1228.</w:t>
       </w:r>
     </w:p>
     <w:p>
@@ -1611,7 +1693,13 @@
         <w:rPr>
           <w:rFonts w:ascii="Arial" w:hAnsi="Arial" w:cs="Arial"/>
         </w:rPr>
-        <w:t>() @ 334</w:t>
+        <w:t>() @ 33</w:t>
+      </w:r>
+      <w:r>
+        <w:rPr>
+          <w:rFonts w:ascii="Arial" w:hAnsi="Arial" w:cs="Arial"/>
+        </w:rPr>
+        <w:t>2</w:t>
       </w:r>
       <w:r>
         <w:rPr>
@@ -1655,6 +1743,12 @@
         <w:rPr>
           <w:rFonts w:ascii="Arial" w:hAnsi="Arial" w:cs="Arial"/>
         </w:rPr>
+        <w:t xml:space="preserve">@334 </w:t>
+      </w:r>
+      <w:r>
+        <w:rPr>
+          <w:rFonts w:ascii="Arial" w:hAnsi="Arial" w:cs="Arial"/>
+        </w:rPr>
         <w:t>which works out how far computer paddle can move on wrong di</w:t>
       </w:r>
       <w:r>
@@ -1681,6 +1775,12 @@
         <w:rPr>
           <w:rFonts w:ascii="Arial" w:hAnsi="Arial" w:cs="Arial"/>
         </w:rPr>
+        <w:t xml:space="preserve"> @1008</w:t>
+      </w:r>
+      <w:r>
+        <w:rPr>
+          <w:rFonts w:ascii="Arial" w:hAnsi="Arial" w:cs="Arial"/>
+        </w:rPr>
         <w:t>. In Update(), we first move com</w:t>
       </w:r>
       <w:r>
@@ -1693,7 +1793,14 @@
         <w:rPr>
           <w:rFonts w:ascii="Arial" w:hAnsi="Arial" w:cs="Arial"/>
         </w:rPr>
-        <w:t xml:space="preserve">and get a random number from number generator, if the number is in range, we keep moving paddle on wrong direction, until it reaches the position we work out from </w:t>
+        <w:t xml:space="preserve">and get a random number from number generator, if the number is in range, we keep moving paddle on wrong direction, until it reaches the position we </w:t>
+      </w:r>
+      <w:r>
+        <w:rPr>
+          <w:rFonts w:ascii="Arial" w:hAnsi="Arial" w:cs="Arial"/>
+        </w:rPr>
+        <w:lastRenderedPageBreak/>
+        <w:t xml:space="preserve">work out from </w:t>
       </w:r>
       <w:proofErr w:type="spellStart"/>
       <w:r>
@@ -1727,77 +1834,143 @@
         </w:rPr>
         <w:t xml:space="preserve">But if we get a random number out of range, then we stop moving on wrong direction, and move the paddle to correct collision position. </w:t>
       </w:r>
+      <w:r>
+        <w:rPr>
+          <w:rFonts w:ascii="Arial" w:hAnsi="Arial" w:cs="Arial"/>
+        </w:rPr>
+        <w:t xml:space="preserve">This range is controllable @484, we currently set that on </w:t>
+      </w:r>
+      <w:r>
+        <w:rPr>
+          <w:rFonts w:ascii="Arial" w:hAnsi="Arial" w:cs="Arial"/>
+        </w:rPr>
+        <w:t>95 precent</w:t>
+      </w:r>
+      <w:r>
+        <w:rPr>
+          <w:rFonts w:ascii="Arial" w:hAnsi="Arial" w:cs="Arial"/>
+        </w:rPr>
+        <w:t xml:space="preserve"> of chance the paddle will keep moving on wrong direction. </w:t>
+      </w:r>
+    </w:p>
+    <w:p>
+      <w:pPr>
+        <w:ind w:firstLine="720"/>
+        <w:rPr>
+          <w:rFonts w:ascii="Arial" w:hAnsi="Arial" w:cs="Arial"/>
+        </w:rPr>
+      </w:pPr>
+      <w:r>
+        <w:rPr>
+          <w:rFonts w:ascii="Arial" w:hAnsi="Arial" w:cs="Arial"/>
+        </w:rPr>
+        <w:t xml:space="preserve">Flag is anther parameter we need to move computer paddle through </w:t>
+      </w:r>
+      <w:proofErr w:type="spellStart"/>
+      <w:proofErr w:type="gramStart"/>
+      <w:r>
+        <w:rPr>
+          <w:rFonts w:ascii="Arial" w:hAnsi="Arial" w:cs="Arial"/>
+        </w:rPr>
+        <w:t>MoveComPlatform</w:t>
+      </w:r>
+      <w:proofErr w:type="spellEnd"/>
+      <w:r>
+        <w:rPr>
+          <w:rFonts w:ascii="Arial" w:hAnsi="Arial" w:cs="Arial"/>
+        </w:rPr>
+        <w:t>(</w:t>
+      </w:r>
+      <w:proofErr w:type="gramEnd"/>
+      <w:r>
+        <w:rPr>
+          <w:rFonts w:ascii="Arial" w:hAnsi="Arial" w:cs="Arial"/>
+        </w:rPr>
+        <w:t>)</w:t>
+      </w:r>
+      <w:r>
+        <w:rPr>
+          <w:rFonts w:ascii="Arial" w:hAnsi="Arial" w:cs="Arial"/>
+        </w:rPr>
+        <w:t xml:space="preserve">. It specifies what operation we are doing: moving paddle to collision position (flag: 1); to a wrong position on wrong direction (flag: 2); to collision position based on prediction model (flag: 3); to centre of screen after collision (flag: 4). Paddle only moves when one of these flag is up, and the flag is down when </w:t>
+      </w:r>
+      <w:proofErr w:type="gramStart"/>
+      <w:r>
+        <w:rPr>
+          <w:rFonts w:ascii="Arial" w:hAnsi="Arial" w:cs="Arial"/>
+        </w:rPr>
+        <w:t>paddle</w:t>
+      </w:r>
+      <w:proofErr w:type="gramEnd"/>
+      <w:r>
+        <w:rPr>
+          <w:rFonts w:ascii="Arial" w:hAnsi="Arial" w:cs="Arial"/>
+        </w:rPr>
+        <w:t xml:space="preserve"> is at correct position @894-908. </w:t>
+      </w:r>
+    </w:p>
+    <w:p>
+      <w:pPr>
+        <w:rPr>
+          <w:rFonts w:ascii="Arial" w:hAnsi="Arial" w:cs="Arial"/>
+          <w:sz w:val="28"/>
+          <w:szCs w:val="28"/>
+        </w:rPr>
+      </w:pPr>
+    </w:p>
+    <w:p>
+      <w:pPr>
+        <w:rPr>
+          <w:rFonts w:ascii="Arial" w:hAnsi="Arial" w:cs="Arial"/>
+          <w:sz w:val="28"/>
+          <w:szCs w:val="28"/>
+        </w:rPr>
+      </w:pPr>
+      <w:r>
+        <w:rPr>
+          <w:rFonts w:ascii="Arial" w:hAnsi="Arial" w:cs="Arial"/>
+          <w:sz w:val="28"/>
+          <w:szCs w:val="28"/>
+        </w:rPr>
+        <w:br w:type="page"/>
+      </w:r>
+    </w:p>
+    <w:p>
+      <w:pPr>
+        <w:rPr>
+          <w:rFonts w:ascii="Arial" w:hAnsi="Arial" w:cs="Arial"/>
+          <w:sz w:val="28"/>
+          <w:szCs w:val="28"/>
+        </w:rPr>
+      </w:pPr>
+      <w:proofErr w:type="spellStart"/>
+      <w:r>
+        <w:rPr>
+          <w:rFonts w:ascii="Arial" w:hAnsi="Arial" w:cs="Arial"/>
+          <w:sz w:val="28"/>
+          <w:szCs w:val="28"/>
+        </w:rPr>
+        <w:lastRenderedPageBreak/>
+        <w:t>GamePlayScreen</w:t>
+      </w:r>
+      <w:proofErr w:type="spellEnd"/>
+      <w:r>
+        <w:rPr>
+          <w:rFonts w:ascii="Arial" w:hAnsi="Arial" w:cs="Arial"/>
+          <w:sz w:val="28"/>
+          <w:szCs w:val="28"/>
+        </w:rPr>
+        <w:t xml:space="preserve"> Class</w:t>
+      </w:r>
+    </w:p>
+    <w:p>
+      <w:pPr>
+        <w:rPr>
+          <w:rFonts w:ascii="Arial" w:hAnsi="Arial" w:cs="Arial"/>
+        </w:rPr>
+      </w:pPr>
       <w:bookmarkStart w:id="0" w:name="_GoBack"/>
       <w:bookmarkEnd w:id="0"/>
-    </w:p>
-    <w:p>
-      <w:pPr>
-        <w:rPr>
-          <w:rFonts w:ascii="Arial" w:hAnsi="Arial" w:cs="Arial"/>
-          <w:sz w:val="28"/>
-          <w:szCs w:val="28"/>
-        </w:rPr>
-      </w:pPr>
-    </w:p>
-    <w:p>
-      <w:pPr>
-        <w:rPr>
-          <w:rFonts w:ascii="Arial" w:hAnsi="Arial" w:cs="Arial"/>
-          <w:sz w:val="28"/>
-          <w:szCs w:val="28"/>
-        </w:rPr>
-      </w:pPr>
-      <w:r>
-        <w:rPr>
-          <w:rFonts w:ascii="Arial" w:hAnsi="Arial" w:cs="Arial"/>
-          <w:sz w:val="28"/>
-          <w:szCs w:val="28"/>
-        </w:rPr>
-        <w:br w:type="page"/>
-      </w:r>
-    </w:p>
-    <w:p>
-      <w:pPr>
-        <w:rPr>
-          <w:rFonts w:ascii="Arial" w:hAnsi="Arial" w:cs="Arial"/>
-          <w:sz w:val="28"/>
-          <w:szCs w:val="28"/>
-        </w:rPr>
-      </w:pPr>
-    </w:p>
-    <w:p>
-      <w:pPr>
-        <w:rPr>
-          <w:rFonts w:ascii="Arial" w:hAnsi="Arial" w:cs="Arial"/>
-          <w:sz w:val="28"/>
-          <w:szCs w:val="28"/>
-        </w:rPr>
-      </w:pPr>
-      <w:proofErr w:type="spellStart"/>
-      <w:r>
-        <w:rPr>
-          <w:rFonts w:ascii="Arial" w:hAnsi="Arial" w:cs="Arial"/>
-          <w:sz w:val="28"/>
-          <w:szCs w:val="28"/>
-        </w:rPr>
-        <w:t>GamePlayScreen</w:t>
-      </w:r>
-      <w:proofErr w:type="spellEnd"/>
-      <w:r>
-        <w:rPr>
-          <w:rFonts w:ascii="Arial" w:hAnsi="Arial" w:cs="Arial"/>
-          <w:sz w:val="28"/>
-          <w:szCs w:val="28"/>
-        </w:rPr>
-        <w:t xml:space="preserve"> Class</w:t>
-      </w:r>
-    </w:p>
-    <w:p>
-      <w:pPr>
-        <w:rPr>
-          <w:rFonts w:ascii="Arial" w:hAnsi="Arial" w:cs="Arial"/>
-        </w:rPr>
-      </w:pPr>
     </w:p>
     <w:p>
       <w:pPr>

</xml_diff>

<commit_message>
fix some presentation issues
</commit_message>
<xml_diff>
--- a/Code Explaination(working).docx
+++ b/Code Explaination(working).docx
@@ -210,7 +210,6 @@
         </w:rPr>
         <w:t xml:space="preserve">Chen </w:t>
       </w:r>
-      <w:proofErr w:type="gramStart"/>
       <w:r>
         <w:rPr>
           <w:rFonts w:ascii="Arial" w:hAnsi="Arial" w:cs="Arial"/>
@@ -223,7 +222,6 @@
         </w:rPr>
         <w:t>ao</w:t>
       </w:r>
-      <w:proofErr w:type="gramEnd"/>
       <w:r>
         <w:rPr>
           <w:rFonts w:ascii="Arial" w:hAnsi="Arial" w:cs="Arial"/>
@@ -523,49 +521,7 @@
         <w:rPr>
           <w:rFonts w:ascii="Arial" w:hAnsi="Arial" w:cs="Arial"/>
         </w:rPr>
-        <w:t>s borrowed from one of my previous game. It handles player input (</w:t>
-      </w:r>
-      <w:proofErr w:type="spellStart"/>
-      <w:r>
-        <w:rPr>
-          <w:rFonts w:ascii="Arial" w:hAnsi="Arial" w:cs="Arial"/>
-        </w:rPr>
-        <w:t>InputManager</w:t>
-      </w:r>
-      <w:proofErr w:type="spellEnd"/>
-      <w:r>
-        <w:rPr>
-          <w:rFonts w:ascii="Arial" w:hAnsi="Arial" w:cs="Arial"/>
-        </w:rPr>
-        <w:t xml:space="preserve"> class), how game screens transit (</w:t>
-      </w:r>
-      <w:proofErr w:type="spellStart"/>
-      <w:r>
-        <w:rPr>
-          <w:rFonts w:ascii="Arial" w:hAnsi="Arial" w:cs="Arial"/>
-        </w:rPr>
-        <w:t>ScreenManager</w:t>
-      </w:r>
-      <w:proofErr w:type="spellEnd"/>
-      <w:r>
-        <w:rPr>
-          <w:rFonts w:ascii="Arial" w:hAnsi="Arial" w:cs="Arial"/>
-        </w:rPr>
-        <w:t>), animation effect (</w:t>
-      </w:r>
-      <w:proofErr w:type="spellStart"/>
-      <w:r>
-        <w:rPr>
-          <w:rFonts w:ascii="Arial" w:hAnsi="Arial" w:cs="Arial"/>
-        </w:rPr>
-        <w:t>FadeAnimation</w:t>
-      </w:r>
-      <w:proofErr w:type="spellEnd"/>
-      <w:r>
-        <w:rPr>
-          <w:rFonts w:ascii="Arial" w:hAnsi="Arial" w:cs="Arial"/>
-        </w:rPr>
-        <w:t xml:space="preserve">) and so on. </w:t>
+        <w:t xml:space="preserve">s borrowed from one of my previous game. It handles player input (InputManager class), how game screens transit (ScreenManager), animation effect (FadeAnimation) and so on. </w:t>
       </w:r>
       <w:r>
         <w:rPr>
@@ -577,35 +533,7 @@
         <w:rPr>
           <w:rFonts w:ascii="Arial" w:hAnsi="Arial" w:cs="Arial"/>
         </w:rPr>
-        <w:t xml:space="preserve"> are in two class: </w:t>
-      </w:r>
-      <w:proofErr w:type="spellStart"/>
-      <w:r>
-        <w:rPr>
-          <w:rFonts w:ascii="Arial" w:hAnsi="Arial" w:cs="Arial"/>
-        </w:rPr>
-        <w:t>DataCollector</w:t>
-      </w:r>
-      <w:proofErr w:type="spellEnd"/>
-      <w:r>
-        <w:rPr>
-          <w:rFonts w:ascii="Arial" w:hAnsi="Arial" w:cs="Arial"/>
-        </w:rPr>
-        <w:t xml:space="preserve"> (single player mode) and </w:t>
-      </w:r>
-      <w:proofErr w:type="spellStart"/>
-      <w:r>
-        <w:rPr>
-          <w:rFonts w:ascii="Arial" w:hAnsi="Arial" w:cs="Arial"/>
-        </w:rPr>
-        <w:t>GamePlayScreen</w:t>
-      </w:r>
-      <w:proofErr w:type="spellEnd"/>
-      <w:r>
-        <w:rPr>
-          <w:rFonts w:ascii="Arial" w:hAnsi="Arial" w:cs="Arial"/>
-        </w:rPr>
-        <w:t xml:space="preserve"> (multiplayer mode). </w:t>
+        <w:t xml:space="preserve"> are in two class: DataCollector (single player mode) and GamePlayScreen (multiplayer mode). </w:t>
       </w:r>
     </w:p>
     <w:p>
@@ -623,23 +551,13 @@
           <w:szCs w:val="32"/>
         </w:rPr>
       </w:pPr>
-      <w:proofErr w:type="spellStart"/>
       <w:r>
         <w:rPr>
           <w:rFonts w:ascii="Arial" w:hAnsi="Arial" w:cs="Arial"/>
           <w:sz w:val="32"/>
           <w:szCs w:val="32"/>
         </w:rPr>
-        <w:t>DataCollector</w:t>
-      </w:r>
-      <w:proofErr w:type="spellEnd"/>
-      <w:r>
-        <w:rPr>
-          <w:rFonts w:ascii="Arial" w:hAnsi="Arial" w:cs="Arial"/>
-          <w:sz w:val="32"/>
-          <w:szCs w:val="32"/>
-        </w:rPr>
-        <w:t xml:space="preserve"> Class</w:t>
+        <w:t>DataCollector Class</w:t>
       </w:r>
     </w:p>
     <w:p>
@@ -716,21 +634,7 @@
         <w:rPr>
           <w:rFonts w:ascii="Arial" w:hAnsi="Arial" w:cs="Arial"/>
         </w:rPr>
-        <w:t xml:space="preserve">XNA has two major methods to control the game, </w:t>
-      </w:r>
-      <w:proofErr w:type="gramStart"/>
-      <w:r>
-        <w:rPr>
-          <w:rFonts w:ascii="Arial" w:hAnsi="Arial" w:cs="Arial"/>
-        </w:rPr>
-        <w:t>update(</w:t>
-      </w:r>
-      <w:proofErr w:type="gramEnd"/>
-      <w:r>
-        <w:rPr>
-          <w:rFonts w:ascii="Arial" w:hAnsi="Arial" w:cs="Arial"/>
-        </w:rPr>
-        <w:t>)</w:t>
+        <w:t>XNA has two major methods to control the game, update()</w:t>
       </w:r>
       <w:r>
         <w:rPr>
@@ -768,21 +672,7 @@
           <w:rFonts w:ascii="Arial" w:hAnsi="Arial" w:cs="Arial"/>
         </w:rPr>
         <w:tab/>
-        <w:t xml:space="preserve">XNA framework keeps tracking elapsed game time, therefore, in </w:t>
-      </w:r>
-      <w:proofErr w:type="gramStart"/>
-      <w:r>
-        <w:rPr>
-          <w:rFonts w:ascii="Arial" w:hAnsi="Arial" w:cs="Arial"/>
-        </w:rPr>
-        <w:t>update(</w:t>
-      </w:r>
-      <w:proofErr w:type="gramEnd"/>
-      <w:r>
-        <w:rPr>
-          <w:rFonts w:ascii="Arial" w:hAnsi="Arial" w:cs="Arial"/>
-        </w:rPr>
-        <w:t xml:space="preserve">) line 223 (@223), we updates current time tag every time we call update(), if in current cycle of update, we successfully collect some data, store them with current time tag. </w:t>
+        <w:t xml:space="preserve">XNA framework keeps tracking elapsed game time, therefore, in update() line 223 (@223), we updates current time tag every time we call update(), if in current cycle of update, we successfully collect some data, store them with current time tag. </w:t>
       </w:r>
     </w:p>
     <w:p>
@@ -837,35 +727,7 @@
         <w:rPr>
           <w:rFonts w:ascii="Arial" w:hAnsi="Arial" w:cs="Arial"/>
         </w:rPr>
-        <w:t xml:space="preserve">In </w:t>
-      </w:r>
-      <w:proofErr w:type="gramStart"/>
-      <w:r>
-        <w:rPr>
-          <w:rFonts w:ascii="Arial" w:hAnsi="Arial" w:cs="Arial"/>
-        </w:rPr>
-        <w:t>update(</w:t>
-      </w:r>
-      <w:proofErr w:type="gramEnd"/>
-      <w:r>
-        <w:rPr>
-          <w:rFonts w:ascii="Arial" w:hAnsi="Arial" w:cs="Arial"/>
-        </w:rPr>
-        <w:t xml:space="preserve">), we call </w:t>
-      </w:r>
-      <w:proofErr w:type="spellStart"/>
-      <w:r>
-        <w:rPr>
-          <w:rFonts w:ascii="Arial" w:hAnsi="Arial" w:cs="Arial"/>
-        </w:rPr>
-        <w:t>doPrediction</w:t>
-      </w:r>
-      <w:proofErr w:type="spellEnd"/>
-      <w:r>
-        <w:rPr>
-          <w:rFonts w:ascii="Arial" w:hAnsi="Arial" w:cs="Arial"/>
-        </w:rPr>
-        <w:t>() to check if current game state fits our</w:t>
+        <w:t>In update(), we call doPrediction() to check if current game state fits our</w:t>
       </w:r>
       <w:r>
         <w:rPr>
@@ -883,99 +745,45 @@
         <w:rPr>
           <w:rFonts w:ascii="Arial" w:hAnsi="Arial" w:cs="Arial"/>
         </w:rPr>
-        <w:t xml:space="preserve">we first calculate the distance between the ball and the paddle, then send some parameters to </w:t>
-      </w:r>
-      <w:proofErr w:type="spellStart"/>
+        <w:t xml:space="preserve">we first calculate the distance between the ball and the paddle, then send some parameters to predict_disToPlatform() method which returns a value that </w:t>
+      </w:r>
+      <w:r>
+        <w:rPr>
+          <w:rFonts w:ascii="Arial" w:hAnsi="Arial" w:cs="Arial"/>
+        </w:rPr>
+        <w:t xml:space="preserve">model believes the </w:t>
+      </w:r>
+      <w:r>
+        <w:rPr>
+          <w:rFonts w:ascii="Arial" w:hAnsi="Arial" w:cs="Arial"/>
+        </w:rPr>
+        <w:t xml:space="preserve">ball </w:t>
+      </w:r>
+      <w:r>
+        <w:rPr>
+          <w:rFonts w:ascii="Arial" w:hAnsi="Arial" w:cs="Arial"/>
+        </w:rPr>
+        <w:t>should be at or around such</w:t>
+      </w:r>
+      <w:r>
+        <w:rPr>
+          <w:rFonts w:ascii="Arial" w:hAnsi="Arial" w:cs="Arial"/>
+        </w:rPr>
+        <w:t xml:space="preserve"> height on screen. </w:t>
+      </w:r>
       <w:r>
         <w:rPr>
           <w:rFonts w:ascii="Arial" w:hAnsi="Arial" w:cs="Arial"/>
         </w:rPr>
         <w:t>predict_</w:t>
       </w:r>
-      <w:proofErr w:type="gramStart"/>
-      <w:r>
-        <w:rPr>
-          <w:rFonts w:ascii="Arial" w:hAnsi="Arial" w:cs="Arial"/>
-        </w:rPr>
-        <w:t>disToPlatform</w:t>
-      </w:r>
-      <w:proofErr w:type="spellEnd"/>
-      <w:r>
-        <w:rPr>
-          <w:rFonts w:ascii="Arial" w:hAnsi="Arial" w:cs="Arial"/>
-        </w:rPr>
-        <w:t>(</w:t>
-      </w:r>
-      <w:proofErr w:type="gramEnd"/>
-      <w:r>
-        <w:rPr>
-          <w:rFonts w:ascii="Arial" w:hAnsi="Arial" w:cs="Arial"/>
-        </w:rPr>
-        <w:t xml:space="preserve">) method which returns a value that </w:t>
-      </w:r>
-      <w:r>
-        <w:rPr>
-          <w:rFonts w:ascii="Arial" w:hAnsi="Arial" w:cs="Arial"/>
-        </w:rPr>
-        <w:t>model believes the should be at or around such</w:t>
-      </w:r>
-      <w:r>
-        <w:rPr>
-          <w:rFonts w:ascii="Arial" w:hAnsi="Arial" w:cs="Arial"/>
-        </w:rPr>
-        <w:t xml:space="preserve"> height on screen. </w:t>
-      </w:r>
-      <w:proofErr w:type="spellStart"/>
-      <w:proofErr w:type="gramStart"/>
-      <w:r>
-        <w:rPr>
-          <w:rFonts w:ascii="Arial" w:hAnsi="Arial" w:cs="Arial"/>
-        </w:rPr>
-        <w:t>pre_disToPlatform</w:t>
-      </w:r>
-      <w:proofErr w:type="spellEnd"/>
-      <w:proofErr w:type="gramEnd"/>
-      <w:r>
-        <w:rPr>
-          <w:rFonts w:ascii="Arial" w:hAnsi="Arial" w:cs="Arial"/>
-        </w:rPr>
-        <w:t xml:space="preserve"> method has four overload types corresponds to four prediction models @1086-1154. When </w:t>
-      </w:r>
-      <w:proofErr w:type="spellStart"/>
-      <w:proofErr w:type="gramStart"/>
-      <w:r>
-        <w:rPr>
-          <w:rFonts w:ascii="Arial" w:hAnsi="Arial" w:cs="Arial"/>
-        </w:rPr>
-        <w:t>doPrediction</w:t>
-      </w:r>
-      <w:proofErr w:type="spellEnd"/>
-      <w:r>
-        <w:rPr>
-          <w:rFonts w:ascii="Arial" w:hAnsi="Arial" w:cs="Arial"/>
-        </w:rPr>
-        <w:t>(</w:t>
-      </w:r>
-      <w:proofErr w:type="gramEnd"/>
-      <w:r>
-        <w:rPr>
-          <w:rFonts w:ascii="Arial" w:hAnsi="Arial" w:cs="Arial"/>
-        </w:rPr>
-        <w:t xml:space="preserve">) receives results from </w:t>
-      </w:r>
-      <w:proofErr w:type="spellStart"/>
-      <w:r>
-        <w:rPr>
-          <w:rFonts w:ascii="Arial" w:hAnsi="Arial" w:cs="Arial"/>
-        </w:rPr>
-        <w:t>predict_disToPlatform</w:t>
-      </w:r>
-      <w:proofErr w:type="spellEnd"/>
-      <w:r>
-        <w:rPr>
-          <w:rFonts w:ascii="Arial" w:hAnsi="Arial" w:cs="Arial"/>
-        </w:rPr>
-        <w:t>(), it first rules out some results that rarely happens in real gameplay (height &lt; 100 which no one can react so fast, height &lt; 550 which player react that late usually results in game over), then check if the ball’s current vertical position is near our prediction (by near we mean if the residual between the ball’s height and our prediction is less or equal then 3</w:t>
+      <w:bookmarkStart w:id="0" w:name="_GoBack"/>
+      <w:bookmarkEnd w:id="0"/>
+      <w:r>
+        <w:rPr>
+          <w:rFonts w:ascii="Arial" w:hAnsi="Arial" w:cs="Arial"/>
+        </w:rPr>
+        <w:t>disToPlatform method has four overload types corresponds to four prediction models @1086-1154. When doPrediction() receives results from predict_disToPlatform(), it first rules out some results that rarely happens in real gameplay (height &lt; 100 which no one can react so fast, height &lt; 550 which player react that late usually results in game over), then check if the ball’s current vertical position is near our prediction (by near we mean if the residual between the ball’s height and our prediction is less or equal then 3</w:t>
       </w:r>
       <w:r>
         <w:rPr>
@@ -1117,29 +925,7 @@
         <w:rPr>
           <w:rFonts w:ascii="Arial" w:hAnsi="Arial" w:cs="Arial"/>
         </w:rPr>
-        <w:t xml:space="preserve">Computer paddle is controlled one method only – </w:t>
-      </w:r>
-      <w:proofErr w:type="spellStart"/>
-      <w:proofErr w:type="gramStart"/>
-      <w:r>
-        <w:rPr>
-          <w:rFonts w:ascii="Arial" w:hAnsi="Arial" w:cs="Arial"/>
-        </w:rPr>
-        <w:t>MoveComPlatform</w:t>
-      </w:r>
-      <w:proofErr w:type="spellEnd"/>
-      <w:r>
-        <w:rPr>
-          <w:rFonts w:ascii="Arial" w:hAnsi="Arial" w:cs="Arial"/>
-        </w:rPr>
-        <w:t>(</w:t>
-      </w:r>
-      <w:proofErr w:type="gramEnd"/>
-      <w:r>
-        <w:rPr>
-          <w:rFonts w:ascii="Arial" w:hAnsi="Arial" w:cs="Arial"/>
-        </w:rPr>
-        <w:t>)</w:t>
+        <w:t>Computer paddle is controlled one method only – MoveComPlatform()</w:t>
       </w:r>
       <w:r>
         <w:rPr>
@@ -1215,27 +1001,11 @@
         </w:rPr>
         <w:t xml:space="preserve">method </w:t>
       </w:r>
-      <w:proofErr w:type="spellStart"/>
-      <w:proofErr w:type="gramStart"/>
-      <w:r>
-        <w:rPr>
-          <w:rFonts w:ascii="Arial" w:hAnsi="Arial" w:cs="Arial"/>
-        </w:rPr>
-        <w:t>CalcComPlatformPosition</w:t>
-      </w:r>
-      <w:proofErr w:type="spellEnd"/>
-      <w:r>
-        <w:rPr>
-          <w:rFonts w:ascii="Arial" w:hAnsi="Arial" w:cs="Arial"/>
-        </w:rPr>
-        <w:t>(</w:t>
-      </w:r>
-      <w:proofErr w:type="gramEnd"/>
-      <w:r>
-        <w:rPr>
-          <w:rFonts w:ascii="Arial" w:hAnsi="Arial" w:cs="Arial"/>
-        </w:rPr>
-        <w:t>)</w:t>
+      <w:r>
+        <w:rPr>
+          <w:rFonts w:ascii="Arial" w:hAnsi="Arial" w:cs="Arial"/>
+        </w:rPr>
+        <w:t>CalcComPlatformPosition()</w:t>
       </w:r>
       <w:r>
         <w:rPr>
@@ -1247,145 +1017,197 @@
         <w:rPr>
           <w:rFonts w:ascii="Arial" w:hAnsi="Arial" w:cs="Arial"/>
         </w:rPr>
+        <w:t xml:space="preserve">. CalcComPlatformPosition() is called in two places, every time when the ball collides with player paddle and when we change the ball’s velocity. </w:t>
+      </w:r>
+      <w:r>
+        <w:rPr>
+          <w:rFonts w:ascii="Arial" w:hAnsi="Arial" w:cs="Arial"/>
+        </w:rPr>
+        <w:t>Exce</w:t>
+      </w:r>
+      <w:r>
+        <w:rPr>
+          <w:rFonts w:ascii="Arial" w:hAnsi="Arial" w:cs="Arial"/>
+        </w:rPr>
+        <w:t xml:space="preserve">pt calculating </w:t>
+      </w:r>
+      <w:r>
+        <w:rPr>
+          <w:rFonts w:ascii="Arial" w:hAnsi="Arial" w:cs="Arial"/>
+        </w:rPr>
+        <w:t xml:space="preserve">com paddle </w:t>
+      </w:r>
+      <w:r>
+        <w:rPr>
+          <w:rFonts w:ascii="Arial" w:hAnsi="Arial" w:cs="Arial"/>
+        </w:rPr>
+        <w:t xml:space="preserve">collision position, </w:t>
+      </w:r>
+      <w:r>
+        <w:rPr>
+          <w:rFonts w:ascii="Arial" w:hAnsi="Arial" w:cs="Arial"/>
+        </w:rPr>
+        <w:t xml:space="preserve">CalcComPlatformPosition also request to move computer paddle by flags up movePlatformCom @845. In Update(), if </w:t>
+      </w:r>
+      <w:r>
+        <w:rPr>
+          <w:rFonts w:ascii="Arial" w:hAnsi="Arial" w:cs="Arial"/>
+        </w:rPr>
+        <w:t xml:space="preserve">flag </w:t>
+      </w:r>
+      <w:r>
+        <w:rPr>
+          <w:rFonts w:ascii="Arial" w:hAnsi="Arial" w:cs="Arial"/>
+        </w:rPr>
+        <w:t xml:space="preserve">movePlatformCom is up @454, we then further check current game difficulty </w:t>
+      </w:r>
+      <w:r>
+        <w:rPr>
+          <w:rFonts w:ascii="Arial" w:hAnsi="Arial" w:cs="Arial"/>
+        </w:rPr>
+        <w:t>level. Mov</w:t>
+      </w:r>
+      <w:r>
+        <w:rPr>
+          <w:rFonts w:ascii="Arial" w:hAnsi="Arial" w:cs="Arial"/>
+        </w:rPr>
+        <w:t>ing</w:t>
+      </w:r>
+      <w:r>
+        <w:rPr>
+          <w:rFonts w:ascii="Arial" w:hAnsi="Arial" w:cs="Arial"/>
+        </w:rPr>
+        <w:t xml:space="preserve"> paddle to </w:t>
+      </w:r>
+      <w:r>
+        <w:rPr>
+          <w:rFonts w:ascii="Arial" w:hAnsi="Arial" w:cs="Arial"/>
+        </w:rPr>
+        <w:t xml:space="preserve">the </w:t>
+      </w:r>
+      <w:r>
+        <w:rPr>
+          <w:rFonts w:ascii="Arial" w:hAnsi="Arial" w:cs="Arial"/>
+        </w:rPr>
+        <w:t>desirable position based on different AI of each level</w:t>
+      </w:r>
+      <w:r>
+        <w:rPr>
+          <w:rFonts w:ascii="Arial" w:hAnsi="Arial" w:cs="Arial"/>
+        </w:rPr>
         <w:t xml:space="preserve">. </w:t>
       </w:r>
-      <w:proofErr w:type="spellStart"/>
-      <w:proofErr w:type="gramStart"/>
-      <w:r>
-        <w:rPr>
-          <w:rFonts w:ascii="Arial" w:hAnsi="Arial" w:cs="Arial"/>
-        </w:rPr>
-        <w:t>CalcComPlatformPosition</w:t>
-      </w:r>
-      <w:proofErr w:type="spellEnd"/>
-      <w:r>
-        <w:rPr>
-          <w:rFonts w:ascii="Arial" w:hAnsi="Arial" w:cs="Arial"/>
-        </w:rPr>
-        <w:t>(</w:t>
-      </w:r>
-      <w:proofErr w:type="gramEnd"/>
-      <w:r>
-        <w:rPr>
-          <w:rFonts w:ascii="Arial" w:hAnsi="Arial" w:cs="Arial"/>
-        </w:rPr>
-        <w:t xml:space="preserve">) is called in two places, every time when the ball collides with player paddle and when we change the ball’s velocity. </w:t>
-      </w:r>
-      <w:r>
-        <w:rPr>
-          <w:rFonts w:ascii="Arial" w:hAnsi="Arial" w:cs="Arial"/>
-        </w:rPr>
-        <w:t>Exce</w:t>
-      </w:r>
-      <w:r>
-        <w:rPr>
-          <w:rFonts w:ascii="Arial" w:hAnsi="Arial" w:cs="Arial"/>
-        </w:rPr>
-        <w:t xml:space="preserve">pt calculating </w:t>
-      </w:r>
-      <w:r>
-        <w:rPr>
-          <w:rFonts w:ascii="Arial" w:hAnsi="Arial" w:cs="Arial"/>
-        </w:rPr>
-        <w:t xml:space="preserve">com paddle </w:t>
-      </w:r>
-      <w:r>
-        <w:rPr>
-          <w:rFonts w:ascii="Arial" w:hAnsi="Arial" w:cs="Arial"/>
-        </w:rPr>
-        <w:t xml:space="preserve">collision position, </w:t>
-      </w:r>
-      <w:proofErr w:type="spellStart"/>
-      <w:r>
-        <w:rPr>
-          <w:rFonts w:ascii="Arial" w:hAnsi="Arial" w:cs="Arial"/>
-        </w:rPr>
-        <w:t>CalcComPlatformPosition</w:t>
-      </w:r>
-      <w:proofErr w:type="spellEnd"/>
-      <w:r>
-        <w:rPr>
-          <w:rFonts w:ascii="Arial" w:hAnsi="Arial" w:cs="Arial"/>
-        </w:rPr>
-        <w:t xml:space="preserve"> also request to move computer paddle by flags up </w:t>
-      </w:r>
-      <w:proofErr w:type="spellStart"/>
-      <w:r>
-        <w:rPr>
-          <w:rFonts w:ascii="Arial" w:hAnsi="Arial" w:cs="Arial"/>
-        </w:rPr>
-        <w:t>movePlatformCom</w:t>
-      </w:r>
-      <w:proofErr w:type="spellEnd"/>
-      <w:r>
-        <w:rPr>
-          <w:rFonts w:ascii="Arial" w:hAnsi="Arial" w:cs="Arial"/>
-        </w:rPr>
-        <w:t xml:space="preserve"> @845. In </w:t>
-      </w:r>
-      <w:proofErr w:type="gramStart"/>
-      <w:r>
-        <w:rPr>
-          <w:rFonts w:ascii="Arial" w:hAnsi="Arial" w:cs="Arial"/>
-        </w:rPr>
-        <w:t>Update(</w:t>
-      </w:r>
-      <w:proofErr w:type="gramEnd"/>
-      <w:r>
-        <w:rPr>
-          <w:rFonts w:ascii="Arial" w:hAnsi="Arial" w:cs="Arial"/>
-        </w:rPr>
-        <w:t xml:space="preserve">), if </w:t>
-      </w:r>
-      <w:r>
-        <w:rPr>
-          <w:rFonts w:ascii="Arial" w:hAnsi="Arial" w:cs="Arial"/>
-        </w:rPr>
-        <w:t xml:space="preserve">flag </w:t>
-      </w:r>
-      <w:proofErr w:type="spellStart"/>
-      <w:r>
-        <w:rPr>
-          <w:rFonts w:ascii="Arial" w:hAnsi="Arial" w:cs="Arial"/>
-        </w:rPr>
-        <w:t>movePlatformCom</w:t>
-      </w:r>
-      <w:proofErr w:type="spellEnd"/>
-      <w:r>
-        <w:rPr>
-          <w:rFonts w:ascii="Arial" w:hAnsi="Arial" w:cs="Arial"/>
-        </w:rPr>
-        <w:t xml:space="preserve"> is up @454, we then further check current game difficulty </w:t>
-      </w:r>
-      <w:r>
-        <w:rPr>
-          <w:rFonts w:ascii="Arial" w:hAnsi="Arial" w:cs="Arial"/>
-        </w:rPr>
-        <w:t>level. Mov</w:t>
-      </w:r>
-      <w:r>
-        <w:rPr>
-          <w:rFonts w:ascii="Arial" w:hAnsi="Arial" w:cs="Arial"/>
-        </w:rPr>
-        <w:t>ing</w:t>
-      </w:r>
-      <w:r>
-        <w:rPr>
-          <w:rFonts w:ascii="Arial" w:hAnsi="Arial" w:cs="Arial"/>
-        </w:rPr>
-        <w:t xml:space="preserve"> paddle to </w:t>
-      </w:r>
-      <w:r>
-        <w:rPr>
-          <w:rFonts w:ascii="Arial" w:hAnsi="Arial" w:cs="Arial"/>
-        </w:rPr>
-        <w:t xml:space="preserve">the </w:t>
-      </w:r>
-      <w:r>
-        <w:rPr>
-          <w:rFonts w:ascii="Arial" w:hAnsi="Arial" w:cs="Arial"/>
-        </w:rPr>
-        <w:t>desirable position based on different AI of each level</w:t>
+      <w:r>
+        <w:rPr>
+          <w:rFonts w:ascii="Arial" w:hAnsi="Arial" w:cs="Arial"/>
+        </w:rPr>
+        <w:t>Flag down movePlatformCom when paddle is at correct position, waiting for next time CalcComPlatformPosition</w:t>
+      </w:r>
+      <w:r>
+        <w:rPr>
+          <w:rFonts w:ascii="Arial" w:hAnsi="Arial" w:cs="Arial"/>
+        </w:rPr>
+        <w:t>()</w:t>
+      </w:r>
+      <w:r>
+        <w:rPr>
+          <w:rFonts w:ascii="Arial" w:hAnsi="Arial" w:cs="Arial"/>
+        </w:rPr>
+        <w:t xml:space="preserve"> is called.</w:t>
+      </w:r>
+    </w:p>
+    <w:p>
+      <w:pPr>
+        <w:rPr>
+          <w:rFonts w:ascii="Arial" w:hAnsi="Arial" w:cs="Arial"/>
+        </w:rPr>
+      </w:pPr>
+      <w:r>
+        <w:rPr>
+          <w:rFonts w:ascii="Arial" w:hAnsi="Arial" w:cs="Arial"/>
+        </w:rPr>
+        <w:tab/>
+        <w:t xml:space="preserve">For our easiest level “Hard”, we simply move paddle to collision position when CalcComPlatformPosition() request to move the paddle. </w:t>
+      </w:r>
+    </w:p>
+    <w:p>
+      <w:pPr>
+        <w:ind w:firstLine="720"/>
+        <w:rPr>
+          <w:rFonts w:ascii="Arial" w:hAnsi="Arial" w:cs="Arial"/>
+        </w:rPr>
+      </w:pPr>
+      <w:r>
+        <w:rPr>
+          <w:rFonts w:ascii="Arial" w:hAnsi="Arial" w:cs="Arial"/>
+        </w:rPr>
+        <w:t>For level “VeryHard”</w:t>
+      </w:r>
+      <w:r>
+        <w:rPr>
+          <w:rFonts w:ascii="Arial" w:hAnsi="Arial" w:cs="Arial"/>
+        </w:rPr>
+        <w:t xml:space="preserve">, </w:t>
+      </w:r>
+      <w:r>
+        <w:rPr>
+          <w:rFonts w:ascii="Arial" w:hAnsi="Arial" w:cs="Arial"/>
+        </w:rPr>
+        <w:t>we apply prediction model</w:t>
+      </w:r>
+      <w:r>
+        <w:rPr>
+          <w:rFonts w:ascii="Arial" w:hAnsi="Arial" w:cs="Arial"/>
+        </w:rPr>
+        <w:t>s</w:t>
+      </w:r>
+      <w:r>
+        <w:rPr>
+          <w:rFonts w:ascii="Arial" w:hAnsi="Arial" w:cs="Arial"/>
+        </w:rPr>
+        <w:t xml:space="preserve"> to AI, paddle </w:t>
+      </w:r>
+      <w:r>
+        <w:rPr>
+          <w:rFonts w:ascii="Arial" w:hAnsi="Arial" w:cs="Arial"/>
+        </w:rPr>
+        <w:t xml:space="preserve">only </w:t>
+      </w:r>
+      <w:r>
+        <w:rPr>
+          <w:rFonts w:ascii="Arial" w:hAnsi="Arial" w:cs="Arial"/>
+        </w:rPr>
+        <w:t xml:space="preserve">moves when flag movePlatformCom is up and flag </w:t>
+      </w:r>
+      <w:r>
+        <w:rPr>
+          <w:rFonts w:ascii="Arial" w:hAnsi="Arial" w:cs="Arial"/>
+        </w:rPr>
+        <w:t>veryhardMove is up. veryhardMove is up when we have current prediction result matches the ball’s vertical position</w:t>
+      </w:r>
+      <w:r>
+        <w:rPr>
+          <w:rFonts w:ascii="Arial" w:hAnsi="Arial" w:cs="Arial"/>
+        </w:rPr>
+        <w:t xml:space="preserve"> @1</w:t>
+      </w:r>
+      <w:r>
+        <w:rPr>
+          <w:rFonts w:ascii="Arial" w:hAnsi="Arial" w:cs="Arial"/>
+        </w:rPr>
+        <w:t>157</w:t>
+      </w:r>
+      <w:r>
+        <w:rPr>
+          <w:rFonts w:ascii="Arial" w:hAnsi="Arial" w:cs="Arial"/>
+        </w:rPr>
+        <w:t>-1</w:t>
+      </w:r>
+      <w:r>
+        <w:rPr>
+          <w:rFonts w:ascii="Arial" w:hAnsi="Arial" w:cs="Arial"/>
+        </w:rPr>
+        <w:t>188</w:t>
       </w:r>
       <w:r>
         <w:rPr>
@@ -1397,85 +1219,7 @@
         <w:rPr>
           <w:rFonts w:ascii="Arial" w:hAnsi="Arial" w:cs="Arial"/>
         </w:rPr>
-        <w:t xml:space="preserve">Flag down </w:t>
-      </w:r>
-      <w:proofErr w:type="spellStart"/>
-      <w:r>
-        <w:rPr>
-          <w:rFonts w:ascii="Arial" w:hAnsi="Arial" w:cs="Arial"/>
-        </w:rPr>
-        <w:t>movePlatformCom</w:t>
-      </w:r>
-      <w:proofErr w:type="spellEnd"/>
-      <w:r>
-        <w:rPr>
-          <w:rFonts w:ascii="Arial" w:hAnsi="Arial" w:cs="Arial"/>
-        </w:rPr>
-        <w:t xml:space="preserve"> when paddle is at correct position, waiting for next time </w:t>
-      </w:r>
-      <w:proofErr w:type="spellStart"/>
-      <w:proofErr w:type="gramStart"/>
-      <w:r>
-        <w:rPr>
-          <w:rFonts w:ascii="Arial" w:hAnsi="Arial" w:cs="Arial"/>
-        </w:rPr>
-        <w:t>CalcComPlatformPosition</w:t>
-      </w:r>
-      <w:proofErr w:type="spellEnd"/>
-      <w:r>
-        <w:rPr>
-          <w:rFonts w:ascii="Arial" w:hAnsi="Arial" w:cs="Arial"/>
-        </w:rPr>
-        <w:t>(</w:t>
-      </w:r>
-      <w:proofErr w:type="gramEnd"/>
-      <w:r>
-        <w:rPr>
-          <w:rFonts w:ascii="Arial" w:hAnsi="Arial" w:cs="Arial"/>
-        </w:rPr>
-        <w:t>)</w:t>
-      </w:r>
-      <w:r>
-        <w:rPr>
-          <w:rFonts w:ascii="Arial" w:hAnsi="Arial" w:cs="Arial"/>
-        </w:rPr>
-        <w:t xml:space="preserve"> is called.</w:t>
-      </w:r>
-    </w:p>
-    <w:p>
-      <w:pPr>
-        <w:rPr>
-          <w:rFonts w:ascii="Arial" w:hAnsi="Arial" w:cs="Arial"/>
-        </w:rPr>
-      </w:pPr>
-      <w:r>
-        <w:rPr>
-          <w:rFonts w:ascii="Arial" w:hAnsi="Arial" w:cs="Arial"/>
-        </w:rPr>
-        <w:tab/>
-        <w:t xml:space="preserve">For our easiest level “Hard”, we simply move paddle to collision position when </w:t>
-      </w:r>
-      <w:proofErr w:type="spellStart"/>
-      <w:proofErr w:type="gramStart"/>
-      <w:r>
-        <w:rPr>
-          <w:rFonts w:ascii="Arial" w:hAnsi="Arial" w:cs="Arial"/>
-        </w:rPr>
-        <w:t>CalcComPlatformPosition</w:t>
-      </w:r>
-      <w:proofErr w:type="spellEnd"/>
-      <w:r>
-        <w:rPr>
-          <w:rFonts w:ascii="Arial" w:hAnsi="Arial" w:cs="Arial"/>
-        </w:rPr>
-        <w:t>(</w:t>
-      </w:r>
-      <w:proofErr w:type="gramEnd"/>
-      <w:r>
-        <w:rPr>
-          <w:rFonts w:ascii="Arial" w:hAnsi="Arial" w:cs="Arial"/>
-        </w:rPr>
-        <w:t xml:space="preserve">) request to move the paddle. </w:t>
+        <w:t>After the ball is bounced back, we move paddle back to centre of screen based on prediction model @1212-1228.</w:t>
       </w:r>
     </w:p>
     <w:p>
@@ -1489,137 +1233,146 @@
         <w:rPr>
           <w:rFonts w:ascii="Arial" w:hAnsi="Arial" w:cs="Arial"/>
         </w:rPr>
-        <w:t>For level “</w:t>
-      </w:r>
-      <w:proofErr w:type="spellStart"/>
-      <w:r>
-        <w:rPr>
-          <w:rFonts w:ascii="Arial" w:hAnsi="Arial" w:cs="Arial"/>
-        </w:rPr>
-        <w:t>VeryHard</w:t>
-      </w:r>
-      <w:proofErr w:type="spellEnd"/>
-      <w:r>
-        <w:rPr>
-          <w:rFonts w:ascii="Arial" w:hAnsi="Arial" w:cs="Arial"/>
-        </w:rPr>
-        <w:t>”</w:t>
-      </w:r>
-      <w:r>
-        <w:rPr>
-          <w:rFonts w:ascii="Arial" w:hAnsi="Arial" w:cs="Arial"/>
-        </w:rPr>
-        <w:t xml:space="preserve">, </w:t>
-      </w:r>
-      <w:r>
-        <w:rPr>
-          <w:rFonts w:ascii="Arial" w:hAnsi="Arial" w:cs="Arial"/>
-        </w:rPr>
-        <w:t>we apply prediction model</w:t>
-      </w:r>
-      <w:r>
-        <w:rPr>
-          <w:rFonts w:ascii="Arial" w:hAnsi="Arial" w:cs="Arial"/>
-        </w:rPr>
-        <w:t>s</w:t>
-      </w:r>
-      <w:r>
-        <w:rPr>
-          <w:rFonts w:ascii="Arial" w:hAnsi="Arial" w:cs="Arial"/>
-        </w:rPr>
-        <w:t xml:space="preserve"> to AI, paddle </w:t>
-      </w:r>
-      <w:r>
-        <w:rPr>
-          <w:rFonts w:ascii="Arial" w:hAnsi="Arial" w:cs="Arial"/>
-        </w:rPr>
-        <w:t xml:space="preserve">only </w:t>
-      </w:r>
-      <w:r>
-        <w:rPr>
-          <w:rFonts w:ascii="Arial" w:hAnsi="Arial" w:cs="Arial"/>
-        </w:rPr>
-        <w:t xml:space="preserve">moves when flag </w:t>
-      </w:r>
-      <w:proofErr w:type="spellStart"/>
-      <w:r>
-        <w:rPr>
-          <w:rFonts w:ascii="Arial" w:hAnsi="Arial" w:cs="Arial"/>
-        </w:rPr>
-        <w:t>movePlatformCom</w:t>
-      </w:r>
-      <w:proofErr w:type="spellEnd"/>
-      <w:r>
-        <w:rPr>
-          <w:rFonts w:ascii="Arial" w:hAnsi="Arial" w:cs="Arial"/>
-        </w:rPr>
-        <w:t xml:space="preserve"> is up and flag </w:t>
-      </w:r>
-      <w:proofErr w:type="spellStart"/>
-      <w:r>
-        <w:rPr>
-          <w:rFonts w:ascii="Arial" w:hAnsi="Arial" w:cs="Arial"/>
-        </w:rPr>
-        <w:t>veryhardMove</w:t>
-      </w:r>
-      <w:proofErr w:type="spellEnd"/>
-      <w:r>
-        <w:rPr>
-          <w:rFonts w:ascii="Arial" w:hAnsi="Arial" w:cs="Arial"/>
-        </w:rPr>
-        <w:t xml:space="preserve"> is up. </w:t>
-      </w:r>
-      <w:proofErr w:type="spellStart"/>
-      <w:proofErr w:type="gramStart"/>
-      <w:r>
-        <w:rPr>
-          <w:rFonts w:ascii="Arial" w:hAnsi="Arial" w:cs="Arial"/>
-        </w:rPr>
-        <w:t>veryhardMove</w:t>
-      </w:r>
-      <w:proofErr w:type="spellEnd"/>
-      <w:proofErr w:type="gramEnd"/>
-      <w:r>
-        <w:rPr>
-          <w:rFonts w:ascii="Arial" w:hAnsi="Arial" w:cs="Arial"/>
-        </w:rPr>
-        <w:t xml:space="preserve"> is up when we have current prediction result matches the ball’s vertical position</w:t>
-      </w:r>
-      <w:r>
-        <w:rPr>
-          <w:rFonts w:ascii="Arial" w:hAnsi="Arial" w:cs="Arial"/>
-        </w:rPr>
-        <w:t xml:space="preserve"> @1</w:t>
-      </w:r>
-      <w:r>
-        <w:rPr>
-          <w:rFonts w:ascii="Arial" w:hAnsi="Arial" w:cs="Arial"/>
-        </w:rPr>
-        <w:t>157</w:t>
-      </w:r>
-      <w:r>
-        <w:rPr>
-          <w:rFonts w:ascii="Arial" w:hAnsi="Arial" w:cs="Arial"/>
-        </w:rPr>
-        <w:t>-1</w:t>
-      </w:r>
-      <w:r>
-        <w:rPr>
-          <w:rFonts w:ascii="Arial" w:hAnsi="Arial" w:cs="Arial"/>
-        </w:rPr>
-        <w:t>188</w:t>
-      </w:r>
-      <w:r>
-        <w:rPr>
-          <w:rFonts w:ascii="Arial" w:hAnsi="Arial" w:cs="Arial"/>
-        </w:rPr>
-        <w:t xml:space="preserve">. </w:t>
-      </w:r>
-      <w:r>
-        <w:rPr>
-          <w:rFonts w:ascii="Arial" w:hAnsi="Arial" w:cs="Arial"/>
-        </w:rPr>
-        <w:t>After the ball is bounced back, we move paddle back to centre of screen based on prediction model @1212-1228.</w:t>
+        <w:t>For level “ExtremeHard”, we try to deceive player recognizing AI and real human player by making AI randomly moves to wrong direction</w:t>
+      </w:r>
+      <w:r>
+        <w:rPr>
+          <w:rFonts w:ascii="Arial" w:hAnsi="Arial" w:cs="Arial"/>
+        </w:rPr>
+        <w:t xml:space="preserve"> and sometime miss the ball</w:t>
+      </w:r>
+      <w:r>
+        <w:rPr>
+          <w:rFonts w:ascii="Arial" w:hAnsi="Arial" w:cs="Arial"/>
+        </w:rPr>
+        <w:t xml:space="preserve">. In Update() under ExtremeHard level, </w:t>
+      </w:r>
+      <w:r>
+        <w:rPr>
+          <w:rFonts w:ascii="Arial" w:hAnsi="Arial" w:cs="Arial"/>
+        </w:rPr>
+        <w:t>after we call CalcComPlatformPosition() @ 33</w:t>
+      </w:r>
+      <w:r>
+        <w:rPr>
+          <w:rFonts w:ascii="Arial" w:hAnsi="Arial" w:cs="Arial"/>
+        </w:rPr>
+        <w:t>2</w:t>
+      </w:r>
+      <w:r>
+        <w:rPr>
+          <w:rFonts w:ascii="Arial" w:hAnsi="Arial" w:cs="Arial"/>
+        </w:rPr>
+        <w:t xml:space="preserve"> works out collision position</w:t>
+      </w:r>
+      <w:r>
+        <w:rPr>
+          <w:rFonts w:ascii="Arial" w:hAnsi="Arial" w:cs="Arial"/>
+        </w:rPr>
+        <w:t>,</w:t>
+      </w:r>
+      <w:r>
+        <w:rPr>
+          <w:rFonts w:ascii="Arial" w:hAnsi="Arial" w:cs="Arial"/>
+        </w:rPr>
+        <w:t xml:space="preserve"> we call CalcC</w:t>
+      </w:r>
+      <w:r>
+        <w:rPr>
+          <w:rFonts w:ascii="Arial" w:hAnsi="Arial" w:cs="Arial"/>
+        </w:rPr>
+        <w:t xml:space="preserve">omWrongPosition() </w:t>
+      </w:r>
+      <w:r>
+        <w:rPr>
+          <w:rFonts w:ascii="Arial" w:hAnsi="Arial" w:cs="Arial"/>
+        </w:rPr>
+        <w:t xml:space="preserve">@334 </w:t>
+      </w:r>
+      <w:r>
+        <w:rPr>
+          <w:rFonts w:ascii="Arial" w:hAnsi="Arial" w:cs="Arial"/>
+        </w:rPr>
+        <w:t>which works out how far computer paddle can move on wrong di</w:t>
+      </w:r>
+      <w:r>
+        <w:rPr>
+          <w:rFonts w:ascii="Arial" w:hAnsi="Arial" w:cs="Arial"/>
+        </w:rPr>
+        <w:t xml:space="preserve">rection that is enough to </w:t>
+      </w:r>
+      <w:r>
+        <w:rPr>
+          <w:rFonts w:ascii="Arial" w:hAnsi="Arial" w:cs="Arial"/>
+        </w:rPr>
+        <w:t>cause the paddle miss the ball, then flag up moveComPlatformWrong</w:t>
+      </w:r>
+      <w:r>
+        <w:rPr>
+          <w:rFonts w:ascii="Arial" w:hAnsi="Arial" w:cs="Arial"/>
+        </w:rPr>
+        <w:t xml:space="preserve"> @1008</w:t>
+      </w:r>
+      <w:r>
+        <w:rPr>
+          <w:rFonts w:ascii="Arial" w:hAnsi="Arial" w:cs="Arial"/>
+        </w:rPr>
+        <w:t>. In Update(), we first move com</w:t>
+      </w:r>
+      <w:r>
+        <w:rPr>
+          <w:rFonts w:ascii="Arial" w:hAnsi="Arial" w:cs="Arial"/>
+        </w:rPr>
+        <w:t xml:space="preserve">puter paddle to wrong direction, </w:t>
+      </w:r>
+      <w:r>
+        <w:rPr>
+          <w:rFonts w:ascii="Arial" w:hAnsi="Arial" w:cs="Arial"/>
+        </w:rPr>
+        <w:t xml:space="preserve">and get a random number from number generator, if the number is in range, we keep moving paddle on wrong direction, until it reaches the position we </w:t>
+      </w:r>
+      <w:r>
+        <w:rPr>
+          <w:rFonts w:ascii="Arial" w:hAnsi="Arial" w:cs="Arial"/>
+        </w:rPr>
+        <w:lastRenderedPageBreak/>
+        <w:t xml:space="preserve">work out from CalcComWrongPosition(), then we move paddle to the right collision position. </w:t>
+      </w:r>
+      <w:r>
+        <w:rPr>
+          <w:rFonts w:ascii="Arial" w:hAnsi="Arial" w:cs="Arial"/>
+        </w:rPr>
+        <w:t xml:space="preserve">In this case, </w:t>
+      </w:r>
+      <w:r>
+        <w:rPr>
+          <w:rFonts w:ascii="Arial" w:hAnsi="Arial" w:cs="Arial"/>
+        </w:rPr>
+        <w:t xml:space="preserve">if the paddle reaches the furthest position on wrong direction, it means the paddle certainly will miss the ball. </w:t>
+      </w:r>
+      <w:r>
+        <w:rPr>
+          <w:rFonts w:ascii="Arial" w:hAnsi="Arial" w:cs="Arial"/>
+        </w:rPr>
+        <w:t xml:space="preserve">But if we get a random number out of range, then we stop moving on wrong direction, and move the paddle to correct collision position. </w:t>
+      </w:r>
+      <w:r>
+        <w:rPr>
+          <w:rFonts w:ascii="Arial" w:hAnsi="Arial" w:cs="Arial"/>
+        </w:rPr>
+        <w:t xml:space="preserve">This range is controllable @484, we currently set that on </w:t>
+      </w:r>
+      <w:r>
+        <w:rPr>
+          <w:rFonts w:ascii="Arial" w:hAnsi="Arial" w:cs="Arial"/>
+        </w:rPr>
+        <w:t>95 precent</w:t>
+      </w:r>
+      <w:r>
+        <w:rPr>
+          <w:rFonts w:ascii="Arial" w:hAnsi="Arial" w:cs="Arial"/>
+        </w:rPr>
+        <w:t xml:space="preserve"> of chance the paddle will keep moving on wrong direction. </w:t>
       </w:r>
     </w:p>
     <w:p>
@@ -1633,280 +1386,31 @@
         <w:rPr>
           <w:rFonts w:ascii="Arial" w:hAnsi="Arial" w:cs="Arial"/>
         </w:rPr>
-        <w:t>For level “</w:t>
-      </w:r>
-      <w:proofErr w:type="spellStart"/>
-      <w:r>
-        <w:rPr>
-          <w:rFonts w:ascii="Arial" w:hAnsi="Arial" w:cs="Arial"/>
-        </w:rPr>
-        <w:t>ExtremeHard</w:t>
-      </w:r>
-      <w:proofErr w:type="spellEnd"/>
-      <w:r>
-        <w:rPr>
-          <w:rFonts w:ascii="Arial" w:hAnsi="Arial" w:cs="Arial"/>
-        </w:rPr>
-        <w:t>”, we try to deceive player recognizing AI and real human player by making AI randomly moves to wrong direction</w:t>
-      </w:r>
-      <w:r>
-        <w:rPr>
-          <w:rFonts w:ascii="Arial" w:hAnsi="Arial" w:cs="Arial"/>
-        </w:rPr>
-        <w:t xml:space="preserve"> and sometime miss the ball</w:t>
-      </w:r>
-      <w:r>
-        <w:rPr>
-          <w:rFonts w:ascii="Arial" w:hAnsi="Arial" w:cs="Arial"/>
-        </w:rPr>
-        <w:t xml:space="preserve">. In Update() under </w:t>
-      </w:r>
-      <w:proofErr w:type="spellStart"/>
-      <w:r>
-        <w:rPr>
-          <w:rFonts w:ascii="Arial" w:hAnsi="Arial" w:cs="Arial"/>
-        </w:rPr>
-        <w:t>ExtremeHard</w:t>
-      </w:r>
-      <w:proofErr w:type="spellEnd"/>
-      <w:r>
-        <w:rPr>
-          <w:rFonts w:ascii="Arial" w:hAnsi="Arial" w:cs="Arial"/>
-        </w:rPr>
-        <w:t xml:space="preserve"> level, </w:t>
-      </w:r>
-      <w:r>
-        <w:rPr>
-          <w:rFonts w:ascii="Arial" w:hAnsi="Arial" w:cs="Arial"/>
-        </w:rPr>
-        <w:t xml:space="preserve">after we call </w:t>
-      </w:r>
-      <w:proofErr w:type="spellStart"/>
-      <w:r>
-        <w:rPr>
-          <w:rFonts w:ascii="Arial" w:hAnsi="Arial" w:cs="Arial"/>
-        </w:rPr>
-        <w:t>CalcComPlatformPosition</w:t>
-      </w:r>
-      <w:proofErr w:type="spellEnd"/>
-      <w:r>
-        <w:rPr>
-          <w:rFonts w:ascii="Arial" w:hAnsi="Arial" w:cs="Arial"/>
-        </w:rPr>
-        <w:t>() @ 33</w:t>
-      </w:r>
-      <w:r>
-        <w:rPr>
-          <w:rFonts w:ascii="Arial" w:hAnsi="Arial" w:cs="Arial"/>
-        </w:rPr>
-        <w:t>2</w:t>
-      </w:r>
-      <w:r>
-        <w:rPr>
-          <w:rFonts w:ascii="Arial" w:hAnsi="Arial" w:cs="Arial"/>
-        </w:rPr>
-        <w:t xml:space="preserve"> works out collision position</w:t>
-      </w:r>
-      <w:r>
-        <w:rPr>
-          <w:rFonts w:ascii="Arial" w:hAnsi="Arial" w:cs="Arial"/>
-        </w:rPr>
-        <w:t>,</w:t>
-      </w:r>
-      <w:r>
-        <w:rPr>
-          <w:rFonts w:ascii="Arial" w:hAnsi="Arial" w:cs="Arial"/>
-        </w:rPr>
-        <w:t xml:space="preserve"> we call </w:t>
-      </w:r>
-      <w:proofErr w:type="spellStart"/>
-      <w:r>
-        <w:rPr>
-          <w:rFonts w:ascii="Arial" w:hAnsi="Arial" w:cs="Arial"/>
-        </w:rPr>
-        <w:t>CalcC</w:t>
-      </w:r>
-      <w:r>
-        <w:rPr>
-          <w:rFonts w:ascii="Arial" w:hAnsi="Arial" w:cs="Arial"/>
-        </w:rPr>
-        <w:t>omWrongPosition</w:t>
-      </w:r>
-      <w:proofErr w:type="spellEnd"/>
-      <w:r>
-        <w:rPr>
-          <w:rFonts w:ascii="Arial" w:hAnsi="Arial" w:cs="Arial"/>
-        </w:rPr>
-        <w:t xml:space="preserve">() </w:t>
-      </w:r>
-      <w:r>
-        <w:rPr>
-          <w:rFonts w:ascii="Arial" w:hAnsi="Arial" w:cs="Arial"/>
-        </w:rPr>
-        <w:t xml:space="preserve">@334 </w:t>
-      </w:r>
-      <w:r>
-        <w:rPr>
-          <w:rFonts w:ascii="Arial" w:hAnsi="Arial" w:cs="Arial"/>
-        </w:rPr>
-        <w:t>which works out how far computer paddle can move on wrong di</w:t>
-      </w:r>
-      <w:r>
-        <w:rPr>
-          <w:rFonts w:ascii="Arial" w:hAnsi="Arial" w:cs="Arial"/>
-        </w:rPr>
-        <w:t xml:space="preserve">rection that is enough to </w:t>
-      </w:r>
-      <w:r>
-        <w:rPr>
-          <w:rFonts w:ascii="Arial" w:hAnsi="Arial" w:cs="Arial"/>
-        </w:rPr>
-        <w:t xml:space="preserve">cause the paddle miss the ball, then flag up </w:t>
-      </w:r>
-      <w:proofErr w:type="spellStart"/>
-      <w:r>
-        <w:rPr>
-          <w:rFonts w:ascii="Arial" w:hAnsi="Arial" w:cs="Arial"/>
-        </w:rPr>
-        <w:t>moveComPlatformWrong</w:t>
-      </w:r>
-      <w:proofErr w:type="spellEnd"/>
-      <w:r>
-        <w:rPr>
-          <w:rFonts w:ascii="Arial" w:hAnsi="Arial" w:cs="Arial"/>
-        </w:rPr>
-        <w:t xml:space="preserve"> @1008</w:t>
-      </w:r>
-      <w:r>
-        <w:rPr>
-          <w:rFonts w:ascii="Arial" w:hAnsi="Arial" w:cs="Arial"/>
-        </w:rPr>
-        <w:t>. In Update(), we first move com</w:t>
-      </w:r>
-      <w:r>
-        <w:rPr>
-          <w:rFonts w:ascii="Arial" w:hAnsi="Arial" w:cs="Arial"/>
-        </w:rPr>
-        <w:t xml:space="preserve">puter paddle to wrong direction, </w:t>
-      </w:r>
-      <w:r>
-        <w:rPr>
-          <w:rFonts w:ascii="Arial" w:hAnsi="Arial" w:cs="Arial"/>
-        </w:rPr>
-        <w:t xml:space="preserve">and get a random number from number generator, if the number is in range, we keep moving paddle on wrong direction, until it reaches the position we </w:t>
-      </w:r>
-      <w:r>
-        <w:rPr>
-          <w:rFonts w:ascii="Arial" w:hAnsi="Arial" w:cs="Arial"/>
-        </w:rPr>
-        <w:lastRenderedPageBreak/>
-        <w:t xml:space="preserve">work out from </w:t>
-      </w:r>
-      <w:proofErr w:type="spellStart"/>
-      <w:r>
-        <w:rPr>
-          <w:rFonts w:ascii="Arial" w:hAnsi="Arial" w:cs="Arial"/>
-        </w:rPr>
-        <w:t>CalcComWrongPosition</w:t>
-      </w:r>
-      <w:proofErr w:type="spellEnd"/>
-      <w:r>
-        <w:rPr>
-          <w:rFonts w:ascii="Arial" w:hAnsi="Arial" w:cs="Arial"/>
-        </w:rPr>
-        <w:t xml:space="preserve">(), then we move paddle to the right collision position. </w:t>
-      </w:r>
-      <w:r>
-        <w:rPr>
-          <w:rFonts w:ascii="Arial" w:hAnsi="Arial" w:cs="Arial"/>
-        </w:rPr>
-        <w:t xml:space="preserve">In this case, </w:t>
-      </w:r>
-      <w:r>
-        <w:rPr>
-          <w:rFonts w:ascii="Arial" w:hAnsi="Arial" w:cs="Arial"/>
-        </w:rPr>
-        <w:t xml:space="preserve">if the paddle reaches the furthest position on wrong direction, it means the paddle certainly will miss the ball. </w:t>
-      </w:r>
-      <w:r>
-        <w:rPr>
-          <w:rFonts w:ascii="Arial" w:hAnsi="Arial" w:cs="Arial"/>
-        </w:rPr>
-        <w:t xml:space="preserve">But if we get a random number out of range, then we stop moving on wrong direction, and move the paddle to correct collision position. </w:t>
-      </w:r>
-      <w:r>
-        <w:rPr>
-          <w:rFonts w:ascii="Arial" w:hAnsi="Arial" w:cs="Arial"/>
-        </w:rPr>
-        <w:t xml:space="preserve">This range is controllable @484, we currently set that on </w:t>
-      </w:r>
-      <w:r>
-        <w:rPr>
-          <w:rFonts w:ascii="Arial" w:hAnsi="Arial" w:cs="Arial"/>
-        </w:rPr>
-        <w:t>95 precent</w:t>
-      </w:r>
-      <w:r>
-        <w:rPr>
-          <w:rFonts w:ascii="Arial" w:hAnsi="Arial" w:cs="Arial"/>
-        </w:rPr>
-        <w:t xml:space="preserve"> of chance the paddle will keep moving on wrong direction. </w:t>
-      </w:r>
-    </w:p>
-    <w:p>
-      <w:pPr>
-        <w:ind w:firstLine="720"/>
-        <w:rPr>
-          <w:rFonts w:ascii="Arial" w:hAnsi="Arial" w:cs="Arial"/>
-        </w:rPr>
-      </w:pPr>
-      <w:r>
-        <w:rPr>
-          <w:rFonts w:ascii="Arial" w:hAnsi="Arial" w:cs="Arial"/>
-        </w:rPr>
-        <w:t xml:space="preserve">Flag is anther parameter we need to move computer paddle through </w:t>
-      </w:r>
-      <w:proofErr w:type="spellStart"/>
-      <w:proofErr w:type="gramStart"/>
-      <w:r>
-        <w:rPr>
-          <w:rFonts w:ascii="Arial" w:hAnsi="Arial" w:cs="Arial"/>
-        </w:rPr>
-        <w:t>MoveComPlatform</w:t>
-      </w:r>
-      <w:proofErr w:type="spellEnd"/>
-      <w:r>
-        <w:rPr>
-          <w:rFonts w:ascii="Arial" w:hAnsi="Arial" w:cs="Arial"/>
-        </w:rPr>
-        <w:t>(</w:t>
-      </w:r>
-      <w:proofErr w:type="gramEnd"/>
-      <w:r>
-        <w:rPr>
-          <w:rFonts w:ascii="Arial" w:hAnsi="Arial" w:cs="Arial"/>
-        </w:rPr>
-        <w:t>)</w:t>
-      </w:r>
-      <w:r>
-        <w:rPr>
-          <w:rFonts w:ascii="Arial" w:hAnsi="Arial" w:cs="Arial"/>
-        </w:rPr>
-        <w:t xml:space="preserve">. It specifies what operation we are doing: moving paddle to collision position (flag: 1); to a wrong position on wrong direction (flag: 2); to collision position based on prediction model (flag: 3); to centre of screen after collision (flag: 4). Paddle only moves when one of these flag is up, and the flag is down when </w:t>
-      </w:r>
-      <w:proofErr w:type="gramStart"/>
-      <w:r>
-        <w:rPr>
-          <w:rFonts w:ascii="Arial" w:hAnsi="Arial" w:cs="Arial"/>
-        </w:rPr>
-        <w:t>paddle</w:t>
-      </w:r>
-      <w:proofErr w:type="gramEnd"/>
-      <w:r>
-        <w:rPr>
-          <w:rFonts w:ascii="Arial" w:hAnsi="Arial" w:cs="Arial"/>
-        </w:rPr>
-        <w:t xml:space="preserve"> is at correct position @894-908. </w:t>
+        <w:t>Flag is an</w:t>
+      </w:r>
+      <w:r>
+        <w:rPr>
+          <w:rFonts w:ascii="Arial" w:hAnsi="Arial" w:cs="Arial"/>
+        </w:rPr>
+        <w:t>o</w:t>
+      </w:r>
+      <w:r>
+        <w:rPr>
+          <w:rFonts w:ascii="Arial" w:hAnsi="Arial" w:cs="Arial"/>
+        </w:rPr>
+        <w:t>ther parameter we need to move computer paddle through MoveComPlatform(). It specifies what operation we are doing: moving paddle to collision position (flag: 1); to a wrong position on wrong direction (flag: 2); to collision position based on prediction model (flag: 3); to c</w:t>
+      </w:r>
+      <w:r>
+        <w:rPr>
+          <w:rFonts w:ascii="Arial" w:hAnsi="Arial" w:cs="Arial"/>
+        </w:rPr>
+        <w:t xml:space="preserve">entre of screen after collision happens </w:t>
+      </w:r>
+      <w:r>
+        <w:rPr>
+          <w:rFonts w:ascii="Arial" w:hAnsi="Arial" w:cs="Arial"/>
+        </w:rPr>
+        <w:t xml:space="preserve">(flag: 4). Paddle only moves when one of these flag is up, and the flag is down when paddle is at correct position @894-908. </w:t>
       </w:r>
     </w:p>
     <w:p>
@@ -1943,7 +1447,6 @@
           <w:szCs w:val="28"/>
         </w:rPr>
       </w:pPr>
-      <w:proofErr w:type="spellStart"/>
       <w:r>
         <w:rPr>
           <w:rFonts w:ascii="Arial" w:hAnsi="Arial" w:cs="Arial"/>
@@ -1951,26 +1454,15 @@
           <w:szCs w:val="28"/>
         </w:rPr>
         <w:lastRenderedPageBreak/>
-        <w:t>GamePlayScreen</w:t>
-      </w:r>
-      <w:proofErr w:type="spellEnd"/>
-      <w:r>
-        <w:rPr>
-          <w:rFonts w:ascii="Arial" w:hAnsi="Arial" w:cs="Arial"/>
-          <w:sz w:val="28"/>
-          <w:szCs w:val="28"/>
-        </w:rPr>
-        <w:t xml:space="preserve"> Class</w:t>
-      </w:r>
-    </w:p>
-    <w:p>
-      <w:pPr>
-        <w:rPr>
-          <w:rFonts w:ascii="Arial" w:hAnsi="Arial" w:cs="Arial"/>
-        </w:rPr>
-      </w:pPr>
-      <w:bookmarkStart w:id="0" w:name="_GoBack"/>
-      <w:bookmarkEnd w:id="0"/>
+        <w:t>GamePlayScreen Class</w:t>
+      </w:r>
+    </w:p>
+    <w:p>
+      <w:pPr>
+        <w:rPr>
+          <w:rFonts w:ascii="Arial" w:hAnsi="Arial" w:cs="Arial"/>
+        </w:rPr>
+      </w:pPr>
     </w:p>
     <w:p>
       <w:pPr>

</xml_diff>